<commit_message>
koefficient added to FilterREAL and ControlAI
Because Filter needs different koeff in different ranges of values.
Better to change it manually in different objects.
Condition if ABS(in - out) >1.5 stays the same.
</commit_message>
<xml_diff>
--- a/CoDeSys/v2.3/owen/myLib/библиотека Germes_1_0.docx
+++ b/CoDeSys/v2.3/owen/myLib/библиотека Germes_1_0.docx
@@ -21,7 +21,6 @@
         </w:rPr>
         <w:t xml:space="preserve">Описание элементов библиотеки </w:t>
       </w:r>
-      <w:proofErr w:type="spellStart"/>
       <w:r>
         <w:rPr>
           <w:b/>
@@ -32,7 +31,6 @@
         </w:rPr>
         <w:t>GermesVer</w:t>
       </w:r>
-      <w:proofErr w:type="spellEnd"/>
       <w:r>
         <w:rPr>
           <w:b/>
@@ -45,24 +43,14 @@
     </w:p>
     <w:p>
       <w:r>
-        <w:t xml:space="preserve">Данная библиотека содержит блоки управления типовыми элементами </w:t>
+        <w:t xml:space="preserve">Данная библиотека содержит блоки управления типовыми элементами алгоритмов  и предназначена для использования в среде разработки </w:t>
       </w:r>
-      <w:proofErr w:type="gramStart"/>
-      <w:r>
-        <w:t>алгоритмов  и</w:t>
-      </w:r>
-      <w:proofErr w:type="gramEnd"/>
-      <w:r>
-        <w:t xml:space="preserve"> предназначена для использования в среде разработки </w:t>
-      </w:r>
-      <w:proofErr w:type="spellStart"/>
       <w:r>
         <w:rPr>
           <w:lang w:val="en-US"/>
         </w:rPr>
         <w:t>CoDeSys</w:t>
       </w:r>
-      <w:proofErr w:type="spellEnd"/>
       <w:r>
         <w:t xml:space="preserve"> </w:t>
       </w:r>
@@ -97,7 +85,6 @@
       <w:r>
         <w:t xml:space="preserve">, </w:t>
       </w:r>
-      <w:proofErr w:type="gramStart"/>
       <w:r>
         <w:rPr>
           <w:lang w:val="en-US"/>
@@ -108,26 +95,12 @@
         <w:t xml:space="preserve"> </w:t>
       </w:r>
       <w:r>
-        <w:t xml:space="preserve"> и</w:t>
-      </w:r>
-      <w:proofErr w:type="gramEnd"/>
-      <w:r>
-        <w:t xml:space="preserve"> т.п.</w:t>
+        <w:t xml:space="preserve"> и т.п.</w:t>
       </w:r>
     </w:p>
     <w:p>
       <w:r>
-        <w:t xml:space="preserve"> - отображение секунд и </w:t>
-      </w:r>
-      <w:proofErr w:type="spellStart"/>
-      <w:proofErr w:type="gramStart"/>
-      <w:r>
-        <w:t>др.временных</w:t>
-      </w:r>
-      <w:proofErr w:type="spellEnd"/>
-      <w:proofErr w:type="gramEnd"/>
-      <w:r>
-        <w:t xml:space="preserve"> значений выдается в значениях типа </w:t>
+        <w:t xml:space="preserve"> - отображение секунд и др.временных значений выдается в значениях типа </w:t>
       </w:r>
       <w:r>
         <w:rPr>
@@ -322,7 +295,6 @@
                 <w:szCs w:val="20"/>
               </w:rPr>
             </w:pPr>
-            <w:proofErr w:type="spellStart"/>
             <w:r>
               <w:rPr>
                 <w:b/>
@@ -332,7 +304,6 @@
               </w:rPr>
               <w:t>ChoosePumpRegime</w:t>
             </w:r>
-            <w:proofErr w:type="spellEnd"/>
           </w:p>
         </w:tc>
       </w:tr>
@@ -348,7 +319,6 @@
                 <w:szCs w:val="20"/>
               </w:rPr>
             </w:pPr>
-            <w:proofErr w:type="spellStart"/>
             <w:r>
               <w:rPr>
                 <w:sz w:val="20"/>
@@ -356,7 +326,6 @@
               </w:rPr>
               <w:t>start</w:t>
             </w:r>
-            <w:proofErr w:type="spellEnd"/>
           </w:p>
         </w:tc>
         <w:tc>
@@ -858,7 +827,6 @@
                 <w:szCs w:val="20"/>
               </w:rPr>
             </w:pPr>
-            <w:proofErr w:type="spellStart"/>
             <w:r>
               <w:rPr>
                 <w:sz w:val="20"/>
@@ -866,7 +834,6 @@
               </w:rPr>
               <w:t>byCounterActive</w:t>
             </w:r>
-            <w:proofErr w:type="spellEnd"/>
           </w:p>
         </w:tc>
         <w:tc>
@@ -922,7 +889,6 @@
                 <w:szCs w:val="20"/>
               </w:rPr>
             </w:pPr>
-            <w:proofErr w:type="spellStart"/>
             <w:r>
               <w:rPr>
                 <w:sz w:val="20"/>
@@ -930,7 +896,6 @@
               </w:rPr>
               <w:t>byCounter</w:t>
             </w:r>
-            <w:proofErr w:type="spellEnd"/>
           </w:p>
         </w:tc>
         <w:tc>
@@ -1013,7 +978,6 @@
                 <w:szCs w:val="20"/>
               </w:rPr>
             </w:pPr>
-            <w:proofErr w:type="spellStart"/>
             <w:r>
               <w:rPr>
                 <w:sz w:val="20"/>
@@ -1021,7 +985,6 @@
               </w:rPr>
               <w:t>byWorkTimeActive</w:t>
             </w:r>
-            <w:proofErr w:type="spellEnd"/>
           </w:p>
         </w:tc>
         <w:tc>
@@ -1077,7 +1040,6 @@
                 <w:szCs w:val="20"/>
               </w:rPr>
             </w:pPr>
-            <w:proofErr w:type="spellStart"/>
             <w:r>
               <w:rPr>
                 <w:sz w:val="20"/>
@@ -1085,7 +1047,6 @@
               </w:rPr>
               <w:t>byWorkTime</w:t>
             </w:r>
-            <w:proofErr w:type="spellEnd"/>
           </w:p>
         </w:tc>
         <w:tc>
@@ -1398,7 +1359,6 @@
                 <w:szCs w:val="20"/>
               </w:rPr>
             </w:pPr>
-            <w:proofErr w:type="spellStart"/>
             <w:r>
               <w:rPr>
                 <w:sz w:val="20"/>
@@ -1406,7 +1366,6 @@
               </w:rPr>
               <w:t>startByCounter</w:t>
             </w:r>
-            <w:proofErr w:type="spellEnd"/>
           </w:p>
         </w:tc>
         <w:tc>
@@ -1529,7 +1488,6 @@
                 <w:szCs w:val="20"/>
               </w:rPr>
             </w:pPr>
-            <w:proofErr w:type="spellStart"/>
             <w:r>
               <w:rPr>
                 <w:sz w:val="20"/>
@@ -1537,7 +1495,6 @@
               </w:rPr>
               <w:t>startByWorkTime</w:t>
             </w:r>
-            <w:proofErr w:type="spellEnd"/>
           </w:p>
         </w:tc>
         <w:tc>
@@ -1619,7 +1576,6 @@
                 <w:lang w:val="en-US"/>
               </w:rPr>
             </w:pPr>
-            <w:proofErr w:type="spellStart"/>
             <w:r>
               <w:rPr>
                 <w:b/>
@@ -1630,7 +1586,6 @@
               </w:rPr>
               <w:t>ControlAI</w:t>
             </w:r>
-            <w:proofErr w:type="spellEnd"/>
           </w:p>
         </w:tc>
       </w:tr>
@@ -1646,7 +1601,6 @@
                 <w:szCs w:val="20"/>
               </w:rPr>
             </w:pPr>
-            <w:proofErr w:type="spellStart"/>
             <w:r>
               <w:rPr>
                 <w:sz w:val="20"/>
@@ -1654,7 +1608,6 @@
               </w:rPr>
               <w:t>in</w:t>
             </w:r>
-            <w:proofErr w:type="spellEnd"/>
           </w:p>
         </w:tc>
         <w:tc>
@@ -1762,7 +1715,6 @@
                 <w:szCs w:val="20"/>
               </w:rPr>
             </w:pPr>
-            <w:proofErr w:type="spellStart"/>
             <w:r>
               <w:rPr>
                 <w:sz w:val="20"/>
@@ -1770,7 +1722,6 @@
               </w:rPr>
               <w:t>minValue</w:t>
             </w:r>
-            <w:proofErr w:type="spellEnd"/>
           </w:p>
         </w:tc>
         <w:tc>
@@ -1847,10 +1798,10 @@
                 <w:noProof/>
               </w:rPr>
               <w:drawing>
-                <wp:inline distT="0" distB="0" distL="0" distR="0" wp14:anchorId="6E2D5BB0" wp14:editId="5D23616D">
-                  <wp:extent cx="1552575" cy="895350"/>
-                  <wp:effectExtent l="0" t="0" r="9525" b="0"/>
-                  <wp:docPr id="19" name="Рисунок 19"/>
+                <wp:inline distT="0" distB="0" distL="0" distR="0" wp14:anchorId="0A0E06E3" wp14:editId="572AEDCF">
+                  <wp:extent cx="1581150" cy="1085850"/>
+                  <wp:effectExtent l="0" t="0" r="0" b="0"/>
+                  <wp:docPr id="21" name="Рисунок 21"/>
                   <wp:cNvGraphicFramePr>
                     <a:graphicFrameLocks xmlns:a="http://schemas.openxmlformats.org/drawingml/2006/main" noChangeAspect="1"/>
                   </wp:cNvGraphicFramePr>
@@ -1870,7 +1821,7 @@
                         <pic:spPr>
                           <a:xfrm>
                             <a:off x="0" y="0"/>
-                            <a:ext cx="1552575" cy="895350"/>
+                            <a:ext cx="1581150" cy="1085850"/>
                           </a:xfrm>
                           <a:prstGeom prst="rect">
                             <a:avLst/>
@@ -1940,48 +1891,7 @@
                 <w:sz w:val="20"/>
                 <w:szCs w:val="20"/>
               </w:rPr>
-              <w:t xml:space="preserve">значениям </w:t>
-            </w:r>
-            <w:proofErr w:type="spellStart"/>
-            <w:r>
-              <w:rPr>
-                <w:sz w:val="20"/>
-                <w:szCs w:val="20"/>
-              </w:rPr>
-              <w:t>minValue</w:t>
-            </w:r>
-            <w:proofErr w:type="spellEnd"/>
-            <w:r>
-              <w:rPr>
-                <w:sz w:val="20"/>
-                <w:szCs w:val="20"/>
-              </w:rPr>
-              <w:t xml:space="preserve"> (при 4 мА) и </w:t>
-            </w:r>
-            <w:proofErr w:type="spellStart"/>
-            <w:proofErr w:type="gramStart"/>
-            <w:r>
-              <w:rPr>
-                <w:sz w:val="20"/>
-                <w:szCs w:val="20"/>
-              </w:rPr>
-              <w:t>maxValue</w:t>
-            </w:r>
-            <w:proofErr w:type="spellEnd"/>
-            <w:r>
-              <w:rPr>
-                <w:sz w:val="20"/>
-                <w:szCs w:val="20"/>
-              </w:rPr>
-              <w:t>(</w:t>
-            </w:r>
-            <w:proofErr w:type="gramEnd"/>
-            <w:r>
-              <w:rPr>
-                <w:sz w:val="20"/>
-                <w:szCs w:val="20"/>
-              </w:rPr>
-              <w:t>при 20 мА).</w:t>
+              <w:t>значениям minValue (при 4 мА) и maxValue(при 20 мА).</w:t>
             </w:r>
           </w:p>
           <w:p>
@@ -2011,41 +1921,85 @@
                 <w:sz w:val="20"/>
                 <w:szCs w:val="20"/>
               </w:rPr>
-              <w:t xml:space="preserve">на выходе блока </w:t>
-            </w:r>
-            <w:proofErr w:type="spellStart"/>
-            <w:r>
-              <w:rPr>
-                <w:sz w:val="20"/>
-                <w:szCs w:val="20"/>
-              </w:rPr>
-              <w:t>error</w:t>
-            </w:r>
-            <w:proofErr w:type="spellEnd"/>
-            <w:r>
-              <w:rPr>
-                <w:sz w:val="20"/>
-                <w:szCs w:val="20"/>
-              </w:rPr>
-              <w:t xml:space="preserve"> = </w:t>
-            </w:r>
-            <w:proofErr w:type="spellStart"/>
-            <w:r>
-              <w:rPr>
-                <w:sz w:val="20"/>
-                <w:szCs w:val="20"/>
-              </w:rPr>
-              <w:t>true</w:t>
-            </w:r>
-            <w:proofErr w:type="spellEnd"/>
-            <w:r>
-              <w:rPr>
-                <w:sz w:val="20"/>
-                <w:szCs w:val="20"/>
-              </w:rPr>
-              <w:t xml:space="preserve">, </w:t>
-            </w:r>
-            <w:proofErr w:type="spellStart"/>
+              <w:t>на выходе блока error = true, out = 0.</w:t>
+            </w:r>
+          </w:p>
+          <w:p>
+            <w:pPr>
+              <w:rPr>
+                <w:sz w:val="20"/>
+                <w:szCs w:val="20"/>
+              </w:rPr>
+            </w:pPr>
+            <w:r>
+              <w:rPr>
+                <w:sz w:val="20"/>
+                <w:szCs w:val="20"/>
+              </w:rPr>
+              <w:t>В настройках контроллера необходимо выставить:</w:t>
+            </w:r>
+          </w:p>
+          <w:p>
+            <w:pPr>
+              <w:rPr>
+                <w:sz w:val="20"/>
+                <w:szCs w:val="20"/>
+                <w:lang w:val="en-US"/>
+              </w:rPr>
+            </w:pPr>
+            <w:r>
+              <w:rPr>
+                <w:sz w:val="20"/>
+                <w:szCs w:val="20"/>
+                <w:lang w:val="en-US"/>
+              </w:rPr>
+              <w:t>Input type: 0-20mA</w:t>
+            </w:r>
+          </w:p>
+          <w:p>
+            <w:pPr>
+              <w:rPr>
+                <w:sz w:val="20"/>
+                <w:szCs w:val="20"/>
+                <w:lang w:val="en-US"/>
+              </w:rPr>
+            </w:pPr>
+            <w:r>
+              <w:rPr>
+                <w:sz w:val="20"/>
+                <w:szCs w:val="20"/>
+                <w:lang w:val="en-US"/>
+              </w:rPr>
+              <w:t>Min FV: 0</w:t>
+            </w:r>
+          </w:p>
+          <w:p>
+            <w:pPr>
+              <w:rPr>
+                <w:sz w:val="20"/>
+                <w:szCs w:val="20"/>
+              </w:rPr>
+            </w:pPr>
+            <w:r>
+              <w:rPr>
+                <w:sz w:val="20"/>
+                <w:szCs w:val="20"/>
+              </w:rPr>
+              <w:t>Max FV: 20</w:t>
+            </w:r>
+          </w:p>
+        </w:tc>
+        <w:tc>
+          <w:tcPr>
+            <w:tcW w:w="1984" w:type="dxa"/>
+          </w:tcPr>
+          <w:p>
+            <w:pPr>
+              <w:rPr>
+                <w:sz w:val="20"/>
+                <w:szCs w:val="20"/>
+              </w:rPr>
+            </w:pPr>
             <w:r>
               <w:rPr>
                 <w:sz w:val="20"/>
@@ -2053,109 +2007,6 @@
               </w:rPr>
               <w:t>out</w:t>
             </w:r>
-            <w:proofErr w:type="spellEnd"/>
-            <w:r>
-              <w:rPr>
-                <w:sz w:val="20"/>
-                <w:szCs w:val="20"/>
-              </w:rPr>
-              <w:t xml:space="preserve"> = 0.</w:t>
-            </w:r>
-          </w:p>
-          <w:p>
-            <w:pPr>
-              <w:rPr>
-                <w:sz w:val="20"/>
-                <w:szCs w:val="20"/>
-              </w:rPr>
-            </w:pPr>
-            <w:r>
-              <w:rPr>
-                <w:sz w:val="20"/>
-                <w:szCs w:val="20"/>
-              </w:rPr>
-              <w:t>В настройках контроллера необходимо выставить:</w:t>
-            </w:r>
-          </w:p>
-          <w:p>
-            <w:pPr>
-              <w:rPr>
-                <w:sz w:val="20"/>
-                <w:szCs w:val="20"/>
-                <w:lang w:val="en-US"/>
-              </w:rPr>
-            </w:pPr>
-            <w:r>
-              <w:rPr>
-                <w:sz w:val="20"/>
-                <w:szCs w:val="20"/>
-                <w:lang w:val="en-US"/>
-              </w:rPr>
-              <w:t>Input type: 0-20mA</w:t>
-            </w:r>
-          </w:p>
-          <w:p>
-            <w:pPr>
-              <w:rPr>
-                <w:sz w:val="20"/>
-                <w:szCs w:val="20"/>
-                <w:lang w:val="en-US"/>
-              </w:rPr>
-            </w:pPr>
-            <w:r>
-              <w:rPr>
-                <w:sz w:val="20"/>
-                <w:szCs w:val="20"/>
-                <w:lang w:val="en-US"/>
-              </w:rPr>
-              <w:t>Min FV: 0</w:t>
-            </w:r>
-          </w:p>
-          <w:p>
-            <w:pPr>
-              <w:rPr>
-                <w:sz w:val="20"/>
-                <w:szCs w:val="20"/>
-              </w:rPr>
-            </w:pPr>
-            <w:proofErr w:type="spellStart"/>
-            <w:r>
-              <w:rPr>
-                <w:sz w:val="20"/>
-                <w:szCs w:val="20"/>
-              </w:rPr>
-              <w:t>Max</w:t>
-            </w:r>
-            <w:proofErr w:type="spellEnd"/>
-            <w:r>
-              <w:rPr>
-                <w:sz w:val="20"/>
-                <w:szCs w:val="20"/>
-              </w:rPr>
-              <w:t xml:space="preserve"> FV: 20</w:t>
-            </w:r>
-          </w:p>
-        </w:tc>
-        <w:tc>
-          <w:tcPr>
-            <w:tcW w:w="1984" w:type="dxa"/>
-          </w:tcPr>
-          <w:p>
-            <w:pPr>
-              <w:rPr>
-                <w:sz w:val="20"/>
-                <w:szCs w:val="20"/>
-              </w:rPr>
-            </w:pPr>
-            <w:proofErr w:type="spellStart"/>
-            <w:r>
-              <w:rPr>
-                <w:sz w:val="20"/>
-                <w:szCs w:val="20"/>
-              </w:rPr>
-              <w:t>out</w:t>
-            </w:r>
-            <w:proofErr w:type="spellEnd"/>
           </w:p>
         </w:tc>
         <w:tc>
@@ -2211,7 +2062,6 @@
                 <w:szCs w:val="20"/>
               </w:rPr>
             </w:pPr>
-            <w:proofErr w:type="spellStart"/>
             <w:r>
               <w:rPr>
                 <w:sz w:val="20"/>
@@ -2219,7 +2069,6 @@
               </w:rPr>
               <w:t>maxValue</w:t>
             </w:r>
-            <w:proofErr w:type="spellEnd"/>
           </w:p>
         </w:tc>
         <w:tc>
@@ -2287,7 +2136,6 @@
                 <w:szCs w:val="20"/>
               </w:rPr>
             </w:pPr>
-            <w:proofErr w:type="spellStart"/>
             <w:r>
               <w:rPr>
                 <w:sz w:val="20"/>
@@ -2295,7 +2143,6 @@
               </w:rPr>
               <w:t>error</w:t>
             </w:r>
-            <w:proofErr w:type="spellEnd"/>
           </w:p>
         </w:tc>
         <w:tc>
@@ -2342,6 +2189,165 @@
       <w:tr>
         <w:tc>
           <w:tcPr>
+            <w:tcW w:w="2275" w:type="dxa"/>
+          </w:tcPr>
+          <w:p>
+            <w:pPr>
+              <w:rPr>
+                <w:sz w:val="20"/>
+                <w:szCs w:val="20"/>
+              </w:rPr>
+            </w:pPr>
+            <w:r>
+              <w:rPr>
+                <w:sz w:val="20"/>
+                <w:szCs w:val="20"/>
+              </w:rPr>
+              <w:t>k</w:t>
+            </w:r>
+          </w:p>
+        </w:tc>
+        <w:tc>
+          <w:tcPr>
+            <w:tcW w:w="981" w:type="dxa"/>
+          </w:tcPr>
+          <w:p>
+            <w:pPr>
+              <w:rPr>
+                <w:sz w:val="20"/>
+                <w:szCs w:val="20"/>
+              </w:rPr>
+            </w:pPr>
+            <w:r>
+              <w:rPr>
+                <w:sz w:val="20"/>
+                <w:szCs w:val="20"/>
+              </w:rPr>
+              <w:t>REAL</w:t>
+            </w:r>
+          </w:p>
+        </w:tc>
+        <w:tc>
+          <w:tcPr>
+            <w:tcW w:w="2412" w:type="dxa"/>
+          </w:tcPr>
+          <w:p>
+            <w:pPr>
+              <w:rPr>
+                <w:sz w:val="20"/>
+                <w:szCs w:val="20"/>
+              </w:rPr>
+            </w:pPr>
+            <w:r>
+              <w:rPr>
+                <w:sz w:val="20"/>
+                <w:szCs w:val="20"/>
+              </w:rPr>
+              <w:t>Коэффициент фильтра.</w:t>
+            </w:r>
+          </w:p>
+          <w:p>
+            <w:pPr>
+              <w:rPr>
+                <w:sz w:val="20"/>
+                <w:szCs w:val="20"/>
+              </w:rPr>
+            </w:pPr>
+            <w:r>
+              <w:rPr>
+                <w:sz w:val="20"/>
+                <w:szCs w:val="20"/>
+              </w:rPr>
+              <w:t>Чем меньше</w:t>
+            </w:r>
+            <w:r>
+              <w:rPr>
+                <w:sz w:val="20"/>
+                <w:szCs w:val="20"/>
+              </w:rPr>
+              <w:t>,</w:t>
+            </w:r>
+            <w:r>
+              <w:rPr>
+                <w:sz w:val="20"/>
+                <w:szCs w:val="20"/>
+              </w:rPr>
+              <w:t xml:space="preserve"> тем плавнее,</w:t>
+            </w:r>
+          </w:p>
+          <w:p>
+            <w:pPr>
+              <w:rPr>
+                <w:sz w:val="20"/>
+                <w:szCs w:val="20"/>
+              </w:rPr>
+            </w:pPr>
+            <w:r>
+              <w:rPr>
+                <w:sz w:val="20"/>
+                <w:szCs w:val="20"/>
+              </w:rPr>
+              <w:t>чем больше, тем быстрее работает фильтр.</w:t>
+            </w:r>
+          </w:p>
+        </w:tc>
+        <w:tc>
+          <w:tcPr>
+            <w:tcW w:w="3825" w:type="dxa"/>
+            <w:vMerge/>
+          </w:tcPr>
+          <w:p>
+            <w:pPr>
+              <w:rPr>
+                <w:sz w:val="20"/>
+                <w:szCs w:val="20"/>
+              </w:rPr>
+            </w:pPr>
+          </w:p>
+        </w:tc>
+        <w:tc>
+          <w:tcPr>
+            <w:tcW w:w="1984" w:type="dxa"/>
+          </w:tcPr>
+          <w:p>
+            <w:pPr>
+              <w:rPr>
+                <w:sz w:val="20"/>
+                <w:szCs w:val="20"/>
+              </w:rPr>
+            </w:pPr>
+          </w:p>
+        </w:tc>
+        <w:tc>
+          <w:tcPr>
+            <w:tcW w:w="935" w:type="dxa"/>
+          </w:tcPr>
+          <w:p>
+            <w:pPr>
+              <w:rPr>
+                <w:sz w:val="20"/>
+                <w:szCs w:val="20"/>
+              </w:rPr>
+            </w:pPr>
+          </w:p>
+        </w:tc>
+        <w:tc>
+          <w:tcPr>
+            <w:tcW w:w="1978" w:type="dxa"/>
+          </w:tcPr>
+          <w:p>
+            <w:pPr>
+              <w:rPr>
+                <w:sz w:val="20"/>
+                <w:szCs w:val="20"/>
+              </w:rPr>
+            </w:pPr>
+          </w:p>
+        </w:tc>
+      </w:tr>
+      <w:tr>
+        <w:tc>
+          <w:tcPr>
             <w:tcW w:w="14390" w:type="dxa"/>
             <w:gridSpan w:val="7"/>
           </w:tcPr>
@@ -2355,7 +2361,6 @@
                 <w:szCs w:val="20"/>
               </w:rPr>
             </w:pPr>
-            <w:proofErr w:type="spellStart"/>
             <w:r>
               <w:rPr>
                 <w:b/>
@@ -2365,7 +2370,6 @@
               </w:rPr>
               <w:t>CounterManager</w:t>
             </w:r>
-            <w:proofErr w:type="spellEnd"/>
           </w:p>
         </w:tc>
       </w:tr>
@@ -2381,7 +2385,6 @@
                 <w:szCs w:val="20"/>
               </w:rPr>
             </w:pPr>
-            <w:proofErr w:type="spellStart"/>
             <w:r>
               <w:rPr>
                 <w:sz w:val="20"/>
@@ -2389,7 +2392,6 @@
               </w:rPr>
               <w:t>counterStart</w:t>
             </w:r>
-            <w:proofErr w:type="spellEnd"/>
           </w:p>
         </w:tc>
         <w:tc>
@@ -2514,39 +2516,7 @@
                 <w:sz w:val="20"/>
                 <w:szCs w:val="20"/>
               </w:rPr>
-              <w:t xml:space="preserve">При активации </w:t>
-            </w:r>
-            <w:proofErr w:type="spellStart"/>
-            <w:r>
-              <w:rPr>
-                <w:sz w:val="20"/>
-                <w:szCs w:val="20"/>
-              </w:rPr>
-              <w:t>counterStart</w:t>
-            </w:r>
-            <w:proofErr w:type="spellEnd"/>
-            <w:r>
-              <w:rPr>
-                <w:sz w:val="20"/>
-                <w:szCs w:val="20"/>
-              </w:rPr>
-              <w:t xml:space="preserve"> будет подан сигнал на старт к насосу </w:t>
-            </w:r>
-            <w:proofErr w:type="gramStart"/>
-            <w:r>
-              <w:rPr>
-                <w:sz w:val="20"/>
-                <w:szCs w:val="20"/>
-              </w:rPr>
-              <w:t>с  меньшим</w:t>
-            </w:r>
-            <w:proofErr w:type="gramEnd"/>
-            <w:r>
-              <w:rPr>
-                <w:sz w:val="20"/>
-                <w:szCs w:val="20"/>
-              </w:rPr>
-              <w:t xml:space="preserve"> количеством включений.</w:t>
+              <w:t>При активации counterStart будет подан сигнал на старт к насосу с  меньшим количеством включений.</w:t>
             </w:r>
           </w:p>
           <w:p>
@@ -2582,15 +2552,7 @@
                 <w:sz w:val="20"/>
                 <w:szCs w:val="20"/>
               </w:rPr>
-              <w:t>1 (</w:t>
-            </w:r>
-            <w:proofErr w:type="gramStart"/>
-            <w:r>
-              <w:rPr>
-                <w:sz w:val="20"/>
-                <w:szCs w:val="20"/>
-              </w:rPr>
-              <w:t>2)</w:t>
+              <w:t>1 (2)</w:t>
             </w:r>
             <w:r>
               <w:rPr>
@@ -2599,7 +2561,6 @@
               </w:rPr>
               <w:t>ON</w:t>
             </w:r>
-            <w:proofErr w:type="gramEnd"/>
             <w:r>
               <w:rPr>
                 <w:sz w:val="20"/>
@@ -2620,23 +2581,7 @@
                 <w:sz w:val="20"/>
                 <w:szCs w:val="20"/>
               </w:rPr>
-              <w:t xml:space="preserve">Сигнал на запуск держится включенным пока активен вход </w:t>
-            </w:r>
-            <w:proofErr w:type="spellStart"/>
-            <w:r>
-              <w:rPr>
-                <w:sz w:val="20"/>
-                <w:szCs w:val="20"/>
-              </w:rPr>
-              <w:t>counterStart</w:t>
-            </w:r>
-            <w:proofErr w:type="spellEnd"/>
-            <w:r>
-              <w:rPr>
-                <w:sz w:val="20"/>
-                <w:szCs w:val="20"/>
-              </w:rPr>
-              <w:t>.</w:t>
+              <w:t>Сигнал на запуск держится включенным пока активен вход counterStart.</w:t>
             </w:r>
           </w:p>
         </w:tc>
@@ -2857,6 +2802,7 @@
                 <w:sz w:val="20"/>
                 <w:szCs w:val="20"/>
               </w:rPr>
+              <w:lastRenderedPageBreak/>
               <w:t>pump2ON</w:t>
             </w:r>
           </w:p>
@@ -2994,7 +2940,6 @@
                 <w:sz w:val="20"/>
                 <w:szCs w:val="20"/>
               </w:rPr>
-              <w:lastRenderedPageBreak/>
               <w:t>Pump1ResetCounter</w:t>
             </w:r>
           </w:p>
@@ -3268,7 +3213,6 @@
                 <w:szCs w:val="20"/>
               </w:rPr>
             </w:pPr>
-            <w:proofErr w:type="spellStart"/>
             <w:r>
               <w:rPr>
                 <w:b/>
@@ -3278,7 +3222,6 @@
               </w:rPr>
               <w:t>DosingPumpProportional</w:t>
             </w:r>
-            <w:proofErr w:type="spellEnd"/>
           </w:p>
         </w:tc>
       </w:tr>
@@ -3294,7 +3237,6 @@
                 <w:szCs w:val="20"/>
               </w:rPr>
             </w:pPr>
-            <w:proofErr w:type="spellStart"/>
             <w:r>
               <w:rPr>
                 <w:sz w:val="20"/>
@@ -3302,7 +3244,6 @@
               </w:rPr>
               <w:t>flowValue</w:t>
             </w:r>
-            <w:proofErr w:type="spellEnd"/>
           </w:p>
         </w:tc>
         <w:tc>
@@ -3465,25 +3406,7 @@
                 <w:sz w:val="20"/>
                 <w:szCs w:val="20"/>
               </w:rPr>
-              <w:t xml:space="preserve">В соответствии с заданным значением </w:t>
-            </w:r>
-            <w:proofErr w:type="spellStart"/>
-            <w:proofErr w:type="gramStart"/>
-            <w:r>
-              <w:rPr>
-                <w:sz w:val="20"/>
-                <w:szCs w:val="20"/>
-              </w:rPr>
-              <w:t>мин.расхода</w:t>
-            </w:r>
-            <w:proofErr w:type="spellEnd"/>
-            <w:proofErr w:type="gramEnd"/>
-            <w:r>
-              <w:rPr>
-                <w:sz w:val="20"/>
-                <w:szCs w:val="20"/>
-              </w:rPr>
-              <w:t xml:space="preserve"> подает сигнал на старт насоса-дозатора (если у насоса-дозатора есть такая функция).</w:t>
+              <w:t>В соответствии с заданным значением мин.расхода подает сигнал на старт насоса-дозатора (если у насоса-дозатора есть такая функция).</w:t>
             </w:r>
           </w:p>
           <w:p>
@@ -3529,7 +3452,6 @@
                 <w:szCs w:val="20"/>
               </w:rPr>
             </w:pPr>
-            <w:proofErr w:type="spellStart"/>
             <w:r>
               <w:rPr>
                 <w:sz w:val="20"/>
@@ -3538,7 +3460,6 @@
               <w:lastRenderedPageBreak/>
               <w:t>outputValue</w:t>
             </w:r>
-            <w:proofErr w:type="spellEnd"/>
           </w:p>
         </w:tc>
         <w:tc>
@@ -3594,7 +3515,6 @@
                 <w:szCs w:val="20"/>
               </w:rPr>
             </w:pPr>
-            <w:proofErr w:type="spellStart"/>
             <w:r>
               <w:rPr>
                 <w:sz w:val="20"/>
@@ -3602,7 +3522,6 @@
               </w:rPr>
               <w:t>setMinPumpDosingValue</w:t>
             </w:r>
-            <w:proofErr w:type="spellEnd"/>
           </w:p>
         </w:tc>
         <w:tc>
@@ -3641,25 +3560,7 @@
                 <w:sz w:val="20"/>
                 <w:szCs w:val="20"/>
               </w:rPr>
-              <w:t xml:space="preserve">задание минимальной производительности </w:t>
-            </w:r>
-            <w:proofErr w:type="spellStart"/>
-            <w:proofErr w:type="gramStart"/>
-            <w:r>
-              <w:rPr>
-                <w:sz w:val="20"/>
-                <w:szCs w:val="20"/>
-              </w:rPr>
-              <w:t>доз.насоса</w:t>
-            </w:r>
-            <w:proofErr w:type="spellEnd"/>
-            <w:proofErr w:type="gramEnd"/>
-            <w:r>
-              <w:rPr>
-                <w:sz w:val="20"/>
-                <w:szCs w:val="20"/>
-              </w:rPr>
-              <w:t>.</w:t>
+              <w:t>задание минимальной производительности доз.насоса.</w:t>
             </w:r>
           </w:p>
           <w:p>
@@ -3703,7 +3604,6 @@
                 <w:szCs w:val="20"/>
               </w:rPr>
             </w:pPr>
-            <w:proofErr w:type="spellStart"/>
             <w:r>
               <w:rPr>
                 <w:sz w:val="20"/>
@@ -3711,7 +3611,6 @@
               </w:rPr>
               <w:t>dosingError</w:t>
             </w:r>
-            <w:proofErr w:type="spellEnd"/>
           </w:p>
         </w:tc>
         <w:tc>
@@ -3750,25 +3649,7 @@
                 <w:sz w:val="20"/>
                 <w:szCs w:val="20"/>
               </w:rPr>
-              <w:t xml:space="preserve">Ошибка производительности дозирования (неверно заданы значения производительности насоса, производительность </w:t>
-            </w:r>
-            <w:proofErr w:type="spellStart"/>
-            <w:proofErr w:type="gramStart"/>
-            <w:r>
-              <w:rPr>
-                <w:sz w:val="20"/>
-                <w:szCs w:val="20"/>
-              </w:rPr>
-              <w:t>доз.насоса</w:t>
-            </w:r>
-            <w:proofErr w:type="spellEnd"/>
-            <w:proofErr w:type="gramEnd"/>
-            <w:r>
-              <w:rPr>
-                <w:sz w:val="20"/>
-                <w:szCs w:val="20"/>
-              </w:rPr>
-              <w:t xml:space="preserve"> не соответствует расходу.</w:t>
+              <w:t>Ошибка производительности дозирования (неверно заданы значения производительности насоса, производительность доз.насоса не соответствует расходу.</w:t>
             </w:r>
           </w:p>
         </w:tc>
@@ -3785,7 +3666,6 @@
                 <w:szCs w:val="20"/>
               </w:rPr>
             </w:pPr>
-            <w:proofErr w:type="spellStart"/>
             <w:r>
               <w:rPr>
                 <w:sz w:val="20"/>
@@ -3793,7 +3673,6 @@
               </w:rPr>
               <w:t>setMaxPumpDosingValue</w:t>
             </w:r>
-            <w:proofErr w:type="spellEnd"/>
           </w:p>
         </w:tc>
         <w:tc>
@@ -3832,25 +3711,7 @@
                 <w:sz w:val="20"/>
                 <w:szCs w:val="20"/>
               </w:rPr>
-              <w:t xml:space="preserve">задание максимальной производительности </w:t>
-            </w:r>
-            <w:proofErr w:type="spellStart"/>
-            <w:proofErr w:type="gramStart"/>
-            <w:r>
-              <w:rPr>
-                <w:sz w:val="20"/>
-                <w:szCs w:val="20"/>
-              </w:rPr>
-              <w:t>доз.насоса</w:t>
-            </w:r>
-            <w:proofErr w:type="spellEnd"/>
-            <w:proofErr w:type="gramEnd"/>
-            <w:r>
-              <w:rPr>
-                <w:sz w:val="20"/>
-                <w:szCs w:val="20"/>
-              </w:rPr>
-              <w:t>, в мл/мин</w:t>
+              <w:t>задание максимальной производительности доз.насоса, в мл/мин</w:t>
             </w:r>
           </w:p>
         </w:tc>
@@ -3879,7 +3740,6 @@
                 <w:szCs w:val="20"/>
               </w:rPr>
             </w:pPr>
-            <w:proofErr w:type="spellStart"/>
             <w:r>
               <w:rPr>
                 <w:sz w:val="20"/>
@@ -3887,7 +3747,6 @@
               </w:rPr>
               <w:t>startDosingPump</w:t>
             </w:r>
-            <w:proofErr w:type="spellEnd"/>
           </w:p>
         </w:tc>
         <w:tc>
@@ -3943,7 +3802,6 @@
                 <w:szCs w:val="20"/>
               </w:rPr>
             </w:pPr>
-            <w:proofErr w:type="spellStart"/>
             <w:r>
               <w:rPr>
                 <w:sz w:val="20"/>
@@ -3951,7 +3809,6 @@
               </w:rPr>
               <w:t>minOutputValue</w:t>
             </w:r>
-            <w:proofErr w:type="spellEnd"/>
           </w:p>
         </w:tc>
         <w:tc>
@@ -4075,7 +3932,6 @@
                 <w:szCs w:val="20"/>
               </w:rPr>
             </w:pPr>
-            <w:proofErr w:type="spellStart"/>
             <w:r>
               <w:rPr>
                 <w:sz w:val="20"/>
@@ -4083,7 +3939,6 @@
               </w:rPr>
               <w:t>maxOutputValue</w:t>
             </w:r>
-            <w:proofErr w:type="spellEnd"/>
           </w:p>
         </w:tc>
         <w:tc>
@@ -4208,7 +4063,6 @@
                 <w:szCs w:val="20"/>
               </w:rPr>
             </w:pPr>
-            <w:proofErr w:type="spellStart"/>
             <w:r>
               <w:rPr>
                 <w:sz w:val="20"/>
@@ -4216,7 +4070,6 @@
               </w:rPr>
               <w:t>setKoeffProportionality</w:t>
             </w:r>
-            <w:proofErr w:type="spellEnd"/>
           </w:p>
         </w:tc>
         <w:tc>
@@ -4255,25 +4108,7 @@
                 <w:sz w:val="20"/>
                 <w:szCs w:val="20"/>
               </w:rPr>
-              <w:t>Задание мл на кубометр (</w:t>
-            </w:r>
-            <w:proofErr w:type="spellStart"/>
-            <w:proofErr w:type="gramStart"/>
-            <w:r>
-              <w:rPr>
-                <w:sz w:val="20"/>
-                <w:szCs w:val="20"/>
-              </w:rPr>
-              <w:t>коэф.пропорциональности</w:t>
-            </w:r>
-            <w:proofErr w:type="spellEnd"/>
-            <w:proofErr w:type="gramEnd"/>
-            <w:r>
-              <w:rPr>
-                <w:sz w:val="20"/>
-                <w:szCs w:val="20"/>
-              </w:rPr>
-              <w:t xml:space="preserve"> между расходом и дозированием)</w:t>
+              <w:t>Задание мл на кубометр (коэф.пропорциональности между расходом и дозированием)</w:t>
             </w:r>
           </w:p>
         </w:tc>
@@ -4343,7 +4178,6 @@
                 <w:szCs w:val="20"/>
               </w:rPr>
             </w:pPr>
-            <w:proofErr w:type="spellStart"/>
             <w:r>
               <w:rPr>
                 <w:sz w:val="20"/>
@@ -4351,7 +4185,6 @@
               </w:rPr>
               <w:t>minFlowToStart</w:t>
             </w:r>
-            <w:proofErr w:type="spellEnd"/>
           </w:p>
         </w:tc>
         <w:tc>
@@ -4480,7 +4313,6 @@
                 <w:lang w:val="en-US"/>
               </w:rPr>
             </w:pPr>
-            <w:proofErr w:type="spellStart"/>
             <w:r>
               <w:rPr>
                 <w:b/>
@@ -4491,7 +4323,6 @@
               </w:rPr>
               <w:t>FilterREAL</w:t>
             </w:r>
-            <w:proofErr w:type="spellEnd"/>
           </w:p>
         </w:tc>
       </w:tr>
@@ -4507,7 +4338,6 @@
                 <w:szCs w:val="20"/>
               </w:rPr>
             </w:pPr>
-            <w:proofErr w:type="spellStart"/>
             <w:r>
               <w:rPr>
                 <w:sz w:val="20"/>
@@ -4515,7 +4345,6 @@
               </w:rPr>
               <w:t>in</w:t>
             </w:r>
-            <w:proofErr w:type="spellEnd"/>
           </w:p>
         </w:tc>
         <w:tc>
@@ -4561,6 +4390,7 @@
         <w:tc>
           <w:tcPr>
             <w:tcW w:w="3825" w:type="dxa"/>
+            <w:vMerge w:val="restart"/>
           </w:tcPr>
           <w:p>
             <w:pPr>
@@ -4575,10 +4405,10 @@
                 <w:noProof/>
               </w:rPr>
               <w:drawing>
-                <wp:inline distT="0" distB="0" distL="0" distR="0" wp14:anchorId="7FC7832E" wp14:editId="24006C1B">
-                  <wp:extent cx="1085850" cy="590550"/>
+                <wp:inline distT="0" distB="0" distL="0" distR="0" wp14:anchorId="5C0F533C" wp14:editId="52F9138A">
+                  <wp:extent cx="1104900" cy="781050"/>
                   <wp:effectExtent l="0" t="0" r="0" b="0"/>
-                  <wp:docPr id="18" name="Рисунок 18"/>
+                  <wp:docPr id="20" name="Рисунок 20"/>
                   <wp:cNvGraphicFramePr>
                     <a:graphicFrameLocks xmlns:a="http://schemas.openxmlformats.org/drawingml/2006/main" noChangeAspect="1"/>
                   </wp:cNvGraphicFramePr>
@@ -4598,7 +4428,7 @@
                         <pic:spPr>
                           <a:xfrm>
                             <a:off x="0" y="0"/>
-                            <a:ext cx="1085850" cy="590550"/>
+                            <a:ext cx="1104900" cy="781050"/>
                           </a:xfrm>
                           <a:prstGeom prst="rect">
                             <a:avLst/>
@@ -4613,15 +4443,6 @@
           </w:p>
           <w:p>
             <w:pPr>
-              <w:jc w:val="center"/>
-              <w:rPr>
-                <w:sz w:val="20"/>
-                <w:szCs w:val="20"/>
-              </w:rPr>
-            </w:pPr>
-          </w:p>
-          <w:p>
-            <w:pPr>
               <w:rPr>
                 <w:sz w:val="20"/>
                 <w:szCs w:val="20"/>
@@ -4658,88 +4479,94 @@
                 <w:lang w:val="en-US"/>
               </w:rPr>
             </w:pPr>
-            <w:proofErr w:type="gramStart"/>
             <w:r>
               <w:rPr>
                 <w:sz w:val="20"/>
                 <w:szCs w:val="20"/>
                 <w:lang w:val="en-US"/>
               </w:rPr>
-              <w:t>out :</w:t>
-            </w:r>
-            <w:proofErr w:type="gramEnd"/>
-            <w:r>
+              <w:t>out := (in - out) * k + out;</w:t>
+            </w:r>
+          </w:p>
+          <w:p>
+            <w:pPr>
+              <w:rPr>
+                <w:sz w:val="20"/>
+                <w:szCs w:val="20"/>
+              </w:rPr>
+            </w:pPr>
+            <w:r>
+              <w:rPr>
+                <w:sz w:val="20"/>
+                <w:szCs w:val="20"/>
+              </w:rPr>
+              <w:t>Для ускорения работы фильтра при больших разницах входа и выхода применено условие:</w:t>
+            </w:r>
+          </w:p>
+          <w:p>
+            <w:pPr>
               <w:rPr>
                 <w:sz w:val="20"/>
                 <w:szCs w:val="20"/>
                 <w:lang w:val="en-US"/>
               </w:rPr>
-              <w:t>= (in - out) * k + out;</w:t>
-            </w:r>
-          </w:p>
-          <w:p>
-            <w:pPr>
-              <w:rPr>
-                <w:sz w:val="20"/>
-                <w:szCs w:val="20"/>
-              </w:rPr>
-            </w:pPr>
-            <w:r>
-              <w:rPr>
-                <w:sz w:val="20"/>
-                <w:szCs w:val="20"/>
-              </w:rPr>
-              <w:t>Для ускорения работы фильтра при больших разницах входа и выхода применено условие:</w:t>
-            </w:r>
-          </w:p>
-          <w:p>
-            <w:pPr>
+            </w:pPr>
+            <w:r>
               <w:rPr>
                 <w:sz w:val="20"/>
                 <w:szCs w:val="20"/>
                 <w:lang w:val="en-US"/>
               </w:rPr>
-            </w:pPr>
+              <w:t xml:space="preserve">IF ABS(in - out) &gt; </w:t>
+            </w:r>
             <w:r>
               <w:rPr>
                 <w:sz w:val="20"/>
                 <w:szCs w:val="20"/>
                 <w:lang w:val="en-US"/>
               </w:rPr>
-              <w:t xml:space="preserve">IF </w:t>
-            </w:r>
-            <w:proofErr w:type="gramStart"/>
+              <w:t>1</w:t>
+            </w:r>
             <w:r>
               <w:rPr>
                 <w:sz w:val="20"/>
                 <w:szCs w:val="20"/>
                 <w:lang w:val="en-US"/>
               </w:rPr>
-              <w:t>ABS(</w:t>
-            </w:r>
-            <w:proofErr w:type="gramEnd"/>
-            <w:r>
+              <w:t>.5 THEN</w:t>
+            </w:r>
+          </w:p>
+          <w:p>
+            <w:pPr>
               <w:rPr>
                 <w:sz w:val="20"/>
                 <w:szCs w:val="20"/>
                 <w:lang w:val="en-US"/>
               </w:rPr>
-              <w:t xml:space="preserve">in - out) &gt; </w:t>
-            </w:r>
-            <w:r>
-              <w:rPr>
-                <w:sz w:val="20"/>
-                <w:szCs w:val="20"/>
-              </w:rPr>
-              <w:t>0</w:t>
-            </w:r>
+            </w:pPr>
             <w:r>
               <w:rPr>
                 <w:sz w:val="20"/>
                 <w:szCs w:val="20"/>
                 <w:lang w:val="en-US"/>
               </w:rPr>
-              <w:t>.5 THEN</w:t>
+              <w:tab/>
+              <w:t>k := 0.9;</w:t>
+            </w:r>
+          </w:p>
+          <w:p>
+            <w:pPr>
+              <w:rPr>
+                <w:sz w:val="20"/>
+                <w:szCs w:val="20"/>
+              </w:rPr>
+            </w:pPr>
+            <w:r>
+              <w:rPr>
+                <w:sz w:val="20"/>
+                <w:szCs w:val="20"/>
+              </w:rPr>
+              <w:t>END_IF</w:t>
             </w:r>
           </w:p>
           <w:p>
@@ -4754,89 +4581,16 @@
               <w:rPr>
                 <w:sz w:val="20"/>
                 <w:szCs w:val="20"/>
+              </w:rPr>
+              <w:t>Возможное начальное значение к</w:t>
+            </w:r>
+            <w:r>
+              <w:rPr>
+                <w:sz w:val="20"/>
+                <w:szCs w:val="20"/>
                 <w:lang w:val="en-US"/>
               </w:rPr>
-              <w:tab/>
-            </w:r>
-            <w:proofErr w:type="gramStart"/>
-            <w:r>
-              <w:rPr>
-                <w:sz w:val="20"/>
-                <w:szCs w:val="20"/>
-                <w:lang w:val="en-US"/>
-              </w:rPr>
-              <w:t>k :</w:t>
-            </w:r>
-            <w:proofErr w:type="gramEnd"/>
-            <w:r>
-              <w:rPr>
-                <w:sz w:val="20"/>
-                <w:szCs w:val="20"/>
-                <w:lang w:val="en-US"/>
-              </w:rPr>
-              <w:t>= 0.9;</w:t>
-            </w:r>
-          </w:p>
-          <w:p>
-            <w:pPr>
-              <w:rPr>
-                <w:sz w:val="20"/>
-                <w:szCs w:val="20"/>
-              </w:rPr>
-            </w:pPr>
-            <w:r>
-              <w:rPr>
-                <w:sz w:val="20"/>
-                <w:szCs w:val="20"/>
-              </w:rPr>
-              <w:t>ELSE</w:t>
-            </w:r>
-          </w:p>
-          <w:p>
-            <w:pPr>
-              <w:rPr>
-                <w:sz w:val="20"/>
-                <w:szCs w:val="20"/>
-              </w:rPr>
-            </w:pPr>
-            <w:r>
-              <w:rPr>
-                <w:sz w:val="20"/>
-                <w:szCs w:val="20"/>
-              </w:rPr>
-              <w:tab/>
-            </w:r>
-            <w:proofErr w:type="gramStart"/>
-            <w:r>
-              <w:rPr>
-                <w:sz w:val="20"/>
-                <w:szCs w:val="20"/>
-              </w:rPr>
-              <w:t>k :</w:t>
-            </w:r>
-            <w:proofErr w:type="gramEnd"/>
-            <w:r>
-              <w:rPr>
-                <w:sz w:val="20"/>
-                <w:szCs w:val="20"/>
-              </w:rPr>
-              <w:t>= 0.1;</w:t>
-            </w:r>
-          </w:p>
-          <w:p>
-            <w:pPr>
-              <w:rPr>
-                <w:sz w:val="20"/>
-                <w:szCs w:val="20"/>
-                <w:lang w:val="en-US"/>
-              </w:rPr>
-            </w:pPr>
-            <w:r>
-              <w:rPr>
-                <w:sz w:val="20"/>
-                <w:szCs w:val="20"/>
-              </w:rPr>
-              <w:t>END_IF</w:t>
+              <w:t>: 0.001</w:t>
             </w:r>
           </w:p>
         </w:tc>
@@ -4851,7 +4605,6 @@
                 <w:szCs w:val="20"/>
               </w:rPr>
             </w:pPr>
-            <w:proofErr w:type="spellStart"/>
             <w:r>
               <w:rPr>
                 <w:sz w:val="20"/>
@@ -4859,7 +4612,6 @@
               </w:rPr>
               <w:t>out</w:t>
             </w:r>
-            <w:proofErr w:type="spellEnd"/>
           </w:p>
         </w:tc>
         <w:tc>
@@ -4906,6 +4658,165 @@
       <w:tr>
         <w:tc>
           <w:tcPr>
+            <w:tcW w:w="2275" w:type="dxa"/>
+          </w:tcPr>
+          <w:p>
+            <w:pPr>
+              <w:rPr>
+                <w:sz w:val="20"/>
+                <w:szCs w:val="20"/>
+              </w:rPr>
+            </w:pPr>
+            <w:r>
+              <w:rPr>
+                <w:sz w:val="20"/>
+                <w:szCs w:val="20"/>
+              </w:rPr>
+              <w:t>k</w:t>
+            </w:r>
+          </w:p>
+        </w:tc>
+        <w:tc>
+          <w:tcPr>
+            <w:tcW w:w="981" w:type="dxa"/>
+          </w:tcPr>
+          <w:p>
+            <w:pPr>
+              <w:rPr>
+                <w:sz w:val="20"/>
+                <w:szCs w:val="20"/>
+              </w:rPr>
+            </w:pPr>
+            <w:r>
+              <w:rPr>
+                <w:sz w:val="20"/>
+                <w:szCs w:val="20"/>
+              </w:rPr>
+              <w:t>REAL</w:t>
+            </w:r>
+          </w:p>
+        </w:tc>
+        <w:tc>
+          <w:tcPr>
+            <w:tcW w:w="2412" w:type="dxa"/>
+          </w:tcPr>
+          <w:p>
+            <w:pPr>
+              <w:rPr>
+                <w:sz w:val="20"/>
+                <w:szCs w:val="20"/>
+              </w:rPr>
+            </w:pPr>
+            <w:r>
+              <w:rPr>
+                <w:sz w:val="20"/>
+                <w:szCs w:val="20"/>
+              </w:rPr>
+              <w:t>Коэффициент фильтра.</w:t>
+            </w:r>
+          </w:p>
+          <w:p>
+            <w:pPr>
+              <w:rPr>
+                <w:sz w:val="20"/>
+                <w:szCs w:val="20"/>
+              </w:rPr>
+            </w:pPr>
+            <w:r>
+              <w:rPr>
+                <w:sz w:val="20"/>
+                <w:szCs w:val="20"/>
+              </w:rPr>
+              <w:t>Чем меньше</w:t>
+            </w:r>
+            <w:r>
+              <w:rPr>
+                <w:sz w:val="20"/>
+                <w:szCs w:val="20"/>
+              </w:rPr>
+              <w:t>,</w:t>
+            </w:r>
+            <w:r>
+              <w:rPr>
+                <w:sz w:val="20"/>
+                <w:szCs w:val="20"/>
+              </w:rPr>
+              <w:t xml:space="preserve"> тем плавнее,</w:t>
+            </w:r>
+          </w:p>
+          <w:p>
+            <w:pPr>
+              <w:rPr>
+                <w:sz w:val="20"/>
+                <w:szCs w:val="20"/>
+              </w:rPr>
+            </w:pPr>
+            <w:r>
+              <w:rPr>
+                <w:sz w:val="20"/>
+                <w:szCs w:val="20"/>
+              </w:rPr>
+              <w:t>чем больше, тем быстрее работает фильтр.</w:t>
+            </w:r>
+          </w:p>
+        </w:tc>
+        <w:tc>
+          <w:tcPr>
+            <w:tcW w:w="3825" w:type="dxa"/>
+            <w:vMerge/>
+          </w:tcPr>
+          <w:p>
+            <w:pPr>
+              <w:jc w:val="center"/>
+              <w:rPr>
+                <w:noProof/>
+              </w:rPr>
+            </w:pPr>
+          </w:p>
+        </w:tc>
+        <w:tc>
+          <w:tcPr>
+            <w:tcW w:w="1984" w:type="dxa"/>
+          </w:tcPr>
+          <w:p>
+            <w:pPr>
+              <w:rPr>
+                <w:sz w:val="20"/>
+                <w:szCs w:val="20"/>
+              </w:rPr>
+            </w:pPr>
+          </w:p>
+        </w:tc>
+        <w:tc>
+          <w:tcPr>
+            <w:tcW w:w="935" w:type="dxa"/>
+          </w:tcPr>
+          <w:p>
+            <w:pPr>
+              <w:rPr>
+                <w:sz w:val="20"/>
+                <w:szCs w:val="20"/>
+              </w:rPr>
+            </w:pPr>
+          </w:p>
+        </w:tc>
+        <w:tc>
+          <w:tcPr>
+            <w:tcW w:w="1978" w:type="dxa"/>
+          </w:tcPr>
+          <w:p>
+            <w:pPr>
+              <w:rPr>
+                <w:sz w:val="20"/>
+                <w:szCs w:val="20"/>
+              </w:rPr>
+            </w:pPr>
+          </w:p>
+        </w:tc>
+      </w:tr>
+      <w:tr>
+        <w:tc>
+          <w:tcPr>
             <w:tcW w:w="14390" w:type="dxa"/>
             <w:gridSpan w:val="7"/>
           </w:tcPr>
@@ -4920,7 +4831,6 @@
                 <w:lang w:val="en-US"/>
               </w:rPr>
             </w:pPr>
-            <w:proofErr w:type="spellStart"/>
             <w:r>
               <w:rPr>
                 <w:b/>
@@ -4931,7 +4841,6 @@
               </w:rPr>
               <w:t>FlowVolume</w:t>
             </w:r>
-            <w:proofErr w:type="spellEnd"/>
           </w:p>
         </w:tc>
       </w:tr>
@@ -4947,7 +4856,6 @@
                 <w:szCs w:val="20"/>
               </w:rPr>
             </w:pPr>
-            <w:proofErr w:type="spellStart"/>
             <w:r>
               <w:rPr>
                 <w:sz w:val="20"/>
@@ -4955,7 +4863,6 @@
               </w:rPr>
               <w:t>flowValue</w:t>
             </w:r>
-            <w:proofErr w:type="spellEnd"/>
           </w:p>
         </w:tc>
         <w:tc>
@@ -5088,23 +4995,7 @@
                 <w:szCs w:val="20"/>
               </w:rPr>
               <w:lastRenderedPageBreak/>
-              <w:t xml:space="preserve">На вход поступает </w:t>
-            </w:r>
-            <w:proofErr w:type="spellStart"/>
-            <w:r>
-              <w:rPr>
-                <w:sz w:val="20"/>
-                <w:szCs w:val="20"/>
-              </w:rPr>
-              <w:t>зачение</w:t>
-            </w:r>
-            <w:proofErr w:type="spellEnd"/>
-            <w:r>
-              <w:rPr>
-                <w:sz w:val="20"/>
-                <w:szCs w:val="20"/>
-              </w:rPr>
-              <w:t xml:space="preserve"> мгновенного расхода в кубометрах в час.</w:t>
+              <w:t>На вход поступает зачение мгновенного расхода в кубометрах в час.</w:t>
             </w:r>
           </w:p>
           <w:p>
@@ -5149,23 +5040,7 @@
                 <w:sz w:val="20"/>
                 <w:szCs w:val="20"/>
               </w:rPr>
-              <w:t xml:space="preserve">Если на входе </w:t>
-            </w:r>
-            <w:proofErr w:type="spellStart"/>
-            <w:r>
-              <w:rPr>
-                <w:sz w:val="20"/>
-                <w:szCs w:val="20"/>
-              </w:rPr>
-              <w:t>setVolume</w:t>
-            </w:r>
-            <w:proofErr w:type="spellEnd"/>
-            <w:r>
-              <w:rPr>
-                <w:sz w:val="20"/>
-                <w:szCs w:val="20"/>
-              </w:rPr>
-              <w:t xml:space="preserve"> задано значение больше нуля, блок будет сравнивать </w:t>
+              <w:t xml:space="preserve">Если на входе setVolume задано значение больше нуля, блок будет сравнивать </w:t>
             </w:r>
           </w:p>
           <w:p>
@@ -5206,21 +5081,12 @@
                 <w:lang w:val="en-US"/>
               </w:rPr>
             </w:pPr>
-            <w:proofErr w:type="spellStart"/>
-            <w:r>
-              <w:rPr>
-                <w:sz w:val="20"/>
-                <w:szCs w:val="20"/>
-              </w:rPr>
-              <w:t>out</w:t>
-            </w:r>
-            <w:proofErr w:type="spellEnd"/>
-            <w:r>
-              <w:rPr>
-                <w:sz w:val="20"/>
-                <w:szCs w:val="20"/>
-              </w:rPr>
-              <w:t xml:space="preserve"> подается импульс.</w:t>
+            <w:r>
+              <w:rPr>
+                <w:sz w:val="20"/>
+                <w:szCs w:val="20"/>
+              </w:rPr>
+              <w:t>out подается импульс.</w:t>
             </w:r>
           </w:p>
         </w:tc>
@@ -5235,7 +5101,6 @@
                 <w:szCs w:val="20"/>
               </w:rPr>
             </w:pPr>
-            <w:proofErr w:type="spellStart"/>
             <w:r>
               <w:rPr>
                 <w:sz w:val="20"/>
@@ -5244,7 +5109,6 @@
               <w:lastRenderedPageBreak/>
               <w:t>totalAmount</w:t>
             </w:r>
-            <w:proofErr w:type="spellEnd"/>
           </w:p>
         </w:tc>
         <w:tc>
@@ -5300,7 +5164,6 @@
                 <w:szCs w:val="20"/>
               </w:rPr>
             </w:pPr>
-            <w:proofErr w:type="spellStart"/>
             <w:r>
               <w:rPr>
                 <w:sz w:val="20"/>
@@ -5308,7 +5171,6 @@
               </w:rPr>
               <w:t>setVolume</w:t>
             </w:r>
-            <w:proofErr w:type="spellEnd"/>
           </w:p>
         </w:tc>
         <w:tc>
@@ -5363,23 +5225,7 @@
                 <w:sz w:val="20"/>
                 <w:szCs w:val="20"/>
               </w:rPr>
-              <w:t xml:space="preserve">Если превышает, счетчик сбрасывается, на выход </w:t>
-            </w:r>
-            <w:proofErr w:type="spellStart"/>
-            <w:r>
-              <w:rPr>
-                <w:sz w:val="20"/>
-                <w:szCs w:val="20"/>
-              </w:rPr>
-              <w:t>out</w:t>
-            </w:r>
-            <w:proofErr w:type="spellEnd"/>
-            <w:r>
-              <w:rPr>
-                <w:sz w:val="20"/>
-                <w:szCs w:val="20"/>
-              </w:rPr>
-              <w:t xml:space="preserve"> подается импульс.</w:t>
+              <w:t>Если превышает, счетчик сбрасывается, на выход out подается импульс.</w:t>
             </w:r>
           </w:p>
           <w:p>
@@ -5424,7 +5270,6 @@
                 <w:szCs w:val="20"/>
               </w:rPr>
             </w:pPr>
-            <w:proofErr w:type="spellStart"/>
             <w:r>
               <w:rPr>
                 <w:sz w:val="20"/>
@@ -5432,7 +5277,6 @@
               </w:rPr>
               <w:t>out</w:t>
             </w:r>
-            <w:proofErr w:type="spellEnd"/>
           </w:p>
         </w:tc>
         <w:tc>
@@ -5486,23 +5330,7 @@
                 <w:sz w:val="20"/>
                 <w:szCs w:val="20"/>
               </w:rPr>
-              <w:t xml:space="preserve">заданному в </w:t>
-            </w:r>
-            <w:proofErr w:type="spellStart"/>
-            <w:r>
-              <w:rPr>
-                <w:sz w:val="20"/>
-                <w:szCs w:val="20"/>
-              </w:rPr>
-              <w:t>setVolume</w:t>
-            </w:r>
-            <w:proofErr w:type="spellEnd"/>
-            <w:r>
-              <w:rPr>
-                <w:sz w:val="20"/>
-                <w:szCs w:val="20"/>
-              </w:rPr>
-              <w:t xml:space="preserve"> значению.</w:t>
+              <w:t>заданному в setVolume значению.</w:t>
             </w:r>
           </w:p>
         </w:tc>
@@ -5519,7 +5347,6 @@
                 <w:szCs w:val="20"/>
               </w:rPr>
             </w:pPr>
-            <w:proofErr w:type="spellStart"/>
             <w:r>
               <w:rPr>
                 <w:sz w:val="20"/>
@@ -5527,7 +5354,6 @@
               </w:rPr>
               <w:t>reset</w:t>
             </w:r>
-            <w:proofErr w:type="spellEnd"/>
           </w:p>
         </w:tc>
         <w:tc>
@@ -5640,7 +5466,6 @@
                 <w:szCs w:val="20"/>
               </w:rPr>
             </w:pPr>
-            <w:proofErr w:type="spellStart"/>
             <w:r>
               <w:rPr>
                 <w:b/>
@@ -5650,7 +5475,6 @@
               </w:rPr>
               <w:t>IfBOOL</w:t>
             </w:r>
-            <w:proofErr w:type="spellEnd"/>
           </w:p>
         </w:tc>
       </w:tr>
@@ -5666,7 +5490,6 @@
                 <w:szCs w:val="20"/>
               </w:rPr>
             </w:pPr>
-            <w:proofErr w:type="spellStart"/>
             <w:r>
               <w:rPr>
                 <w:sz w:val="20"/>
@@ -5674,7 +5497,6 @@
               </w:rPr>
               <w:t>key</w:t>
             </w:r>
-            <w:proofErr w:type="spellEnd"/>
           </w:p>
         </w:tc>
         <w:tc>
@@ -5713,33 +5535,8 @@
                 <w:sz w:val="20"/>
                 <w:szCs w:val="20"/>
               </w:rPr>
-              <w:t xml:space="preserve">Ключ. Если TRUE, то сигнал на входе будет передан на выход </w:t>
-            </w:r>
-            <w:proofErr w:type="spellStart"/>
-            <w:r>
-              <w:rPr>
-                <w:sz w:val="20"/>
-                <w:szCs w:val="20"/>
-              </w:rPr>
-              <w:t>keyTRUE</w:t>
-            </w:r>
-            <w:proofErr w:type="spellEnd"/>
-            <w:r>
-              <w:rPr>
-                <w:sz w:val="20"/>
-                <w:szCs w:val="20"/>
-              </w:rPr>
-              <w:t xml:space="preserve">, иначе на </w:t>
-            </w:r>
-            <w:proofErr w:type="spellStart"/>
-            <w:r>
-              <w:rPr>
-                <w:sz w:val="20"/>
-                <w:szCs w:val="20"/>
-              </w:rPr>
-              <w:t>keyFALSE</w:t>
-            </w:r>
-            <w:proofErr w:type="spellEnd"/>
+              <w:t>Ключ. Если TRUE, то сигнал на входе будет передан на выход keyTRUE, иначе на keyFALSE</w:t>
+            </w:r>
             <w:r>
               <w:rPr>
                 <w:sz w:val="20"/>
@@ -5832,7 +5629,6 @@
               </w:rPr>
               <w:t xml:space="preserve"> на выход </w:t>
             </w:r>
-            <w:proofErr w:type="spellStart"/>
             <w:r>
               <w:rPr>
                 <w:sz w:val="20"/>
@@ -5841,7 +5637,6 @@
               </w:rPr>
               <w:t>keyFalse</w:t>
             </w:r>
-            <w:proofErr w:type="spellEnd"/>
             <w:r>
               <w:rPr>
                 <w:sz w:val="20"/>
@@ -5856,7 +5651,6 @@
               </w:rPr>
               <w:t xml:space="preserve">или </w:t>
             </w:r>
-            <w:proofErr w:type="spellStart"/>
             <w:r>
               <w:rPr>
                 <w:sz w:val="20"/>
@@ -5865,7 +5659,6 @@
               </w:rPr>
               <w:t>keyTRUE</w:t>
             </w:r>
-            <w:proofErr w:type="spellEnd"/>
             <w:r>
               <w:rPr>
                 <w:sz w:val="20"/>
@@ -5901,7 +5694,6 @@
                 <w:szCs w:val="20"/>
               </w:rPr>
             </w:pPr>
-            <w:proofErr w:type="spellStart"/>
             <w:r>
               <w:rPr>
                 <w:sz w:val="20"/>
@@ -5909,7 +5701,6 @@
               </w:rPr>
               <w:t>keyFALSE</w:t>
             </w:r>
-            <w:proofErr w:type="spellEnd"/>
           </w:p>
         </w:tc>
         <w:tc>
@@ -5945,37 +5736,12 @@
                 <w:szCs w:val="20"/>
               </w:rPr>
             </w:pPr>
-            <w:proofErr w:type="gramStart"/>
-            <w:r>
-              <w:rPr>
-                <w:sz w:val="20"/>
-                <w:szCs w:val="20"/>
-              </w:rPr>
-              <w:t>Выход  получит</w:t>
-            </w:r>
-            <w:proofErr w:type="gramEnd"/>
-            <w:r>
-              <w:rPr>
-                <w:sz w:val="20"/>
-                <w:szCs w:val="20"/>
-              </w:rPr>
-              <w:t xml:space="preserve"> значение от входа, если </w:t>
-            </w:r>
-            <w:proofErr w:type="spellStart"/>
-            <w:r>
-              <w:rPr>
-                <w:sz w:val="20"/>
-                <w:szCs w:val="20"/>
-              </w:rPr>
-              <w:t>key</w:t>
-            </w:r>
-            <w:proofErr w:type="spellEnd"/>
-            <w:r>
-              <w:rPr>
-                <w:sz w:val="20"/>
-                <w:szCs w:val="20"/>
-              </w:rPr>
-              <w:t xml:space="preserve"> = FALSE.</w:t>
+            <w:r>
+              <w:rPr>
+                <w:sz w:val="20"/>
+                <w:szCs w:val="20"/>
+              </w:rPr>
+              <w:t>Выход  получит значение от входа, если key = FALSE.</w:t>
             </w:r>
           </w:p>
         </w:tc>
@@ -5992,7 +5758,6 @@
                 <w:szCs w:val="20"/>
               </w:rPr>
             </w:pPr>
-            <w:proofErr w:type="spellStart"/>
             <w:r>
               <w:rPr>
                 <w:sz w:val="20"/>
@@ -6000,7 +5765,6 @@
               </w:rPr>
               <w:t>input</w:t>
             </w:r>
-            <w:proofErr w:type="spellEnd"/>
           </w:p>
         </w:tc>
         <w:tc>
@@ -6068,7 +5832,6 @@
                 <w:szCs w:val="20"/>
               </w:rPr>
             </w:pPr>
-            <w:proofErr w:type="spellStart"/>
             <w:r>
               <w:rPr>
                 <w:sz w:val="20"/>
@@ -6076,7 +5839,6 @@
               </w:rPr>
               <w:t>keyTRUE</w:t>
             </w:r>
-            <w:proofErr w:type="spellEnd"/>
           </w:p>
         </w:tc>
         <w:tc>
@@ -6112,21 +5874,12 @@
                 <w:szCs w:val="20"/>
               </w:rPr>
             </w:pPr>
-            <w:proofErr w:type="gramStart"/>
-            <w:r>
-              <w:rPr>
-                <w:sz w:val="20"/>
-                <w:szCs w:val="20"/>
-              </w:rPr>
-              <w:t>Выход  получит</w:t>
-            </w:r>
-            <w:proofErr w:type="gramEnd"/>
-            <w:r>
-              <w:rPr>
-                <w:sz w:val="20"/>
-                <w:szCs w:val="20"/>
-              </w:rPr>
-              <w:t xml:space="preserve"> значение от входа, если </w:t>
+            <w:r>
+              <w:rPr>
+                <w:sz w:val="20"/>
+                <w:szCs w:val="20"/>
+              </w:rPr>
+              <w:t xml:space="preserve">Выход  получит значение от входа, если </w:t>
             </w:r>
             <w:r>
               <w:rPr>
@@ -6177,7 +5930,6 @@
                 <w:szCs w:val="20"/>
               </w:rPr>
             </w:pPr>
-            <w:proofErr w:type="spellStart"/>
             <w:r>
               <w:rPr>
                 <w:b/>
@@ -6187,7 +5939,6 @@
               </w:rPr>
               <w:t>ImpulsCounter</w:t>
             </w:r>
-            <w:proofErr w:type="spellEnd"/>
           </w:p>
         </w:tc>
       </w:tr>
@@ -6203,7 +5954,6 @@
                 <w:szCs w:val="20"/>
               </w:rPr>
             </w:pPr>
-            <w:proofErr w:type="spellStart"/>
             <w:r>
               <w:rPr>
                 <w:sz w:val="20"/>
@@ -6211,7 +5961,6 @@
               </w:rPr>
               <w:t>input</w:t>
             </w:r>
-            <w:proofErr w:type="spellEnd"/>
           </w:p>
         </w:tc>
         <w:tc>
@@ -6350,23 +6099,7 @@
                 <w:sz w:val="20"/>
                 <w:szCs w:val="20"/>
               </w:rPr>
-              <w:t xml:space="preserve">Пока нажата кнопка </w:t>
-            </w:r>
-            <w:proofErr w:type="spellStart"/>
-            <w:r>
-              <w:rPr>
-                <w:sz w:val="20"/>
-                <w:szCs w:val="20"/>
-              </w:rPr>
-              <w:t>reset</w:t>
-            </w:r>
-            <w:proofErr w:type="spellEnd"/>
-            <w:r>
-              <w:rPr>
-                <w:sz w:val="20"/>
-                <w:szCs w:val="20"/>
-              </w:rPr>
-              <w:t xml:space="preserve"> значение счетчика равно нулю.</w:t>
+              <w:t>Пока нажата кнопка reset значение счетчика равно нулю.</w:t>
             </w:r>
           </w:p>
           <w:p>
@@ -6427,7 +6160,6 @@
                 <w:szCs w:val="20"/>
               </w:rPr>
             </w:pPr>
-            <w:proofErr w:type="spellStart"/>
             <w:r>
               <w:rPr>
                 <w:sz w:val="20"/>
@@ -6435,7 +6167,6 @@
               </w:rPr>
               <w:t>countedValue</w:t>
             </w:r>
-            <w:proofErr w:type="spellEnd"/>
           </w:p>
         </w:tc>
         <w:tc>
@@ -6491,7 +6222,6 @@
                 <w:szCs w:val="20"/>
               </w:rPr>
             </w:pPr>
-            <w:proofErr w:type="spellStart"/>
             <w:r>
               <w:rPr>
                 <w:sz w:val="20"/>
@@ -6499,7 +6229,6 @@
               </w:rPr>
               <w:t>reset</w:t>
             </w:r>
-            <w:proofErr w:type="spellEnd"/>
           </w:p>
         </w:tc>
         <w:tc>
@@ -6612,7 +6341,6 @@
                 <w:szCs w:val="20"/>
               </w:rPr>
             </w:pPr>
-            <w:proofErr w:type="spellStart"/>
             <w:r>
               <w:rPr>
                 <w:b/>
@@ -6622,7 +6350,6 @@
               </w:rPr>
               <w:t>ImpulsFlowCounter</w:t>
             </w:r>
-            <w:proofErr w:type="spellEnd"/>
           </w:p>
         </w:tc>
       </w:tr>
@@ -6638,7 +6365,6 @@
                 <w:szCs w:val="20"/>
               </w:rPr>
             </w:pPr>
-            <w:proofErr w:type="spellStart"/>
             <w:r>
               <w:rPr>
                 <w:sz w:val="20"/>
@@ -6646,7 +6372,6 @@
               </w:rPr>
               <w:t>impulsInput</w:t>
             </w:r>
-            <w:proofErr w:type="spellEnd"/>
           </w:p>
         </w:tc>
         <w:tc>
@@ -6831,7 +6556,6 @@
                 <w:szCs w:val="20"/>
               </w:rPr>
             </w:pPr>
-            <w:proofErr w:type="spellStart"/>
             <w:r>
               <w:rPr>
                 <w:sz w:val="20"/>
@@ -6839,7 +6563,6 @@
               </w:rPr>
               <w:t>totalAmountREAL</w:t>
             </w:r>
-            <w:proofErr w:type="spellEnd"/>
           </w:p>
         </w:tc>
         <w:tc>
@@ -6918,7 +6641,6 @@
                 <w:szCs w:val="20"/>
               </w:rPr>
             </w:pPr>
-            <w:proofErr w:type="spellStart"/>
             <w:r>
               <w:rPr>
                 <w:sz w:val="20"/>
@@ -6927,7 +6649,6 @@
               <w:lastRenderedPageBreak/>
               <w:t>impulsValue</w:t>
             </w:r>
-            <w:proofErr w:type="spellEnd"/>
           </w:p>
         </w:tc>
         <w:tc>
@@ -6995,7 +6716,6 @@
                 <w:szCs w:val="20"/>
               </w:rPr>
             </w:pPr>
-            <w:proofErr w:type="spellStart"/>
             <w:r>
               <w:rPr>
                 <w:sz w:val="20"/>
@@ -7003,7 +6723,6 @@
               </w:rPr>
               <w:t>totalAmountDWORD</w:t>
             </w:r>
-            <w:proofErr w:type="spellEnd"/>
           </w:p>
         </w:tc>
         <w:tc>
@@ -7074,7 +6793,6 @@
                 <w:szCs w:val="20"/>
               </w:rPr>
             </w:pPr>
-            <w:proofErr w:type="spellStart"/>
             <w:r>
               <w:rPr>
                 <w:sz w:val="20"/>
@@ -7082,7 +6800,6 @@
               </w:rPr>
               <w:t>resetCounter</w:t>
             </w:r>
-            <w:proofErr w:type="spellEnd"/>
           </w:p>
         </w:tc>
         <w:tc>
@@ -7191,7 +6908,6 @@
                 <w:szCs w:val="20"/>
               </w:rPr>
             </w:pPr>
-            <w:proofErr w:type="spellStart"/>
             <w:r>
               <w:rPr>
                 <w:sz w:val="20"/>
@@ -7199,7 +6915,6 @@
               </w:rPr>
               <w:t>correctionValue</w:t>
             </w:r>
-            <w:proofErr w:type="spellEnd"/>
           </w:p>
         </w:tc>
         <w:tc>
@@ -7308,7 +7023,6 @@
                 <w:szCs w:val="20"/>
               </w:rPr>
             </w:pPr>
-            <w:proofErr w:type="spellStart"/>
             <w:r>
               <w:rPr>
                 <w:sz w:val="20"/>
@@ -7316,7 +7030,6 @@
               </w:rPr>
               <w:t>addCorrection</w:t>
             </w:r>
-            <w:proofErr w:type="spellEnd"/>
           </w:p>
         </w:tc>
         <w:tc>
@@ -7425,7 +7138,6 @@
                 <w:szCs w:val="20"/>
               </w:rPr>
             </w:pPr>
-            <w:proofErr w:type="spellStart"/>
             <w:r>
               <w:rPr>
                 <w:sz w:val="20"/>
@@ -7433,7 +7145,6 @@
               </w:rPr>
               <w:t>deleteCorrection</w:t>
             </w:r>
-            <w:proofErr w:type="spellEnd"/>
           </w:p>
         </w:tc>
         <w:tc>
@@ -7561,7 +7272,6 @@
                 <w:szCs w:val="20"/>
               </w:rPr>
             </w:pPr>
-            <w:proofErr w:type="spellStart"/>
             <w:r>
               <w:rPr>
                 <w:b/>
@@ -7571,7 +7281,6 @@
               </w:rPr>
               <w:t>PulsePerSec</w:t>
             </w:r>
-            <w:proofErr w:type="spellEnd"/>
           </w:p>
         </w:tc>
       </w:tr>
@@ -7587,7 +7296,6 @@
                 <w:szCs w:val="20"/>
               </w:rPr>
             </w:pPr>
-            <w:proofErr w:type="spellStart"/>
             <w:r>
               <w:rPr>
                 <w:sz w:val="20"/>
@@ -7595,7 +7303,6 @@
               </w:rPr>
               <w:t>start</w:t>
             </w:r>
-            <w:proofErr w:type="spellEnd"/>
           </w:p>
         </w:tc>
         <w:tc>
@@ -7763,7 +7470,6 @@
                 <w:szCs w:val="20"/>
               </w:rPr>
             </w:pPr>
-            <w:proofErr w:type="spellStart"/>
             <w:r>
               <w:rPr>
                 <w:sz w:val="20"/>
@@ -7771,7 +7477,6 @@
               </w:rPr>
               <w:t>out</w:t>
             </w:r>
-            <w:proofErr w:type="spellEnd"/>
           </w:p>
         </w:tc>
         <w:tc>
@@ -7847,7 +7552,6 @@
                 <w:lang w:val="en-US"/>
               </w:rPr>
             </w:pPr>
-            <w:proofErr w:type="spellStart"/>
             <w:r>
               <w:rPr>
                 <w:b/>
@@ -7858,7 +7562,6 @@
               </w:rPr>
               <w:t>QueueManager</w:t>
             </w:r>
-            <w:proofErr w:type="spellEnd"/>
           </w:p>
         </w:tc>
       </w:tr>
@@ -7874,7 +7577,6 @@
                 <w:szCs w:val="20"/>
               </w:rPr>
             </w:pPr>
-            <w:proofErr w:type="spellStart"/>
             <w:r>
               <w:rPr>
                 <w:sz w:val="20"/>
@@ -7882,7 +7584,6 @@
               </w:rPr>
               <w:t>input</w:t>
             </w:r>
-            <w:proofErr w:type="spellEnd"/>
           </w:p>
         </w:tc>
         <w:tc>
@@ -8100,7 +7801,6 @@
                 <w:szCs w:val="20"/>
               </w:rPr>
             </w:pPr>
-            <w:proofErr w:type="spellStart"/>
             <w:r>
               <w:rPr>
                 <w:sz w:val="20"/>
@@ -8109,7 +7809,6 @@
               <w:lastRenderedPageBreak/>
               <w:t>output</w:t>
             </w:r>
-            <w:proofErr w:type="spellEnd"/>
           </w:p>
         </w:tc>
         <w:tc>
@@ -8180,7 +7879,6 @@
                 <w:szCs w:val="20"/>
               </w:rPr>
             </w:pPr>
-            <w:proofErr w:type="spellStart"/>
             <w:r>
               <w:rPr>
                 <w:sz w:val="20"/>
@@ -8188,7 +7886,6 @@
               </w:rPr>
               <w:t>testValves</w:t>
             </w:r>
-            <w:proofErr w:type="spellEnd"/>
           </w:p>
         </w:tc>
         <w:tc>
@@ -8256,7 +7953,6 @@
                 <w:szCs w:val="20"/>
               </w:rPr>
             </w:pPr>
-            <w:proofErr w:type="spellStart"/>
             <w:r>
               <w:rPr>
                 <w:sz w:val="20"/>
@@ -8264,7 +7960,6 @@
               </w:rPr>
               <w:t>filterValveToOpen</w:t>
             </w:r>
-            <w:proofErr w:type="spellEnd"/>
           </w:p>
         </w:tc>
         <w:tc>
@@ -8320,7 +8015,6 @@
                 <w:szCs w:val="20"/>
               </w:rPr>
             </w:pPr>
-            <w:proofErr w:type="spellStart"/>
             <w:r>
               <w:rPr>
                 <w:sz w:val="20"/>
@@ -8328,7 +8022,6 @@
               </w:rPr>
               <w:t>filterAlarm</w:t>
             </w:r>
-            <w:proofErr w:type="spellEnd"/>
           </w:p>
         </w:tc>
         <w:tc>
@@ -8396,7 +8089,6 @@
                 <w:szCs w:val="20"/>
               </w:rPr>
             </w:pPr>
-            <w:proofErr w:type="spellStart"/>
             <w:r>
               <w:rPr>
                 <w:sz w:val="20"/>
@@ -8404,7 +8096,6 @@
               </w:rPr>
               <w:t>filterValveToClose</w:t>
             </w:r>
-            <w:proofErr w:type="spellEnd"/>
           </w:p>
         </w:tc>
         <w:tc>
@@ -8460,7 +8151,6 @@
                 <w:szCs w:val="20"/>
               </w:rPr>
             </w:pPr>
-            <w:proofErr w:type="spellStart"/>
             <w:r>
               <w:rPr>
                 <w:sz w:val="20"/>
@@ -8469,7 +8159,6 @@
               <w:lastRenderedPageBreak/>
               <w:t>regenFilterStatus</w:t>
             </w:r>
-            <w:proofErr w:type="spellEnd"/>
           </w:p>
         </w:tc>
         <w:tc>
@@ -8537,7 +8226,6 @@
                 <w:szCs w:val="20"/>
               </w:rPr>
             </w:pPr>
-            <w:proofErr w:type="spellStart"/>
             <w:r>
               <w:rPr>
                 <w:sz w:val="20"/>
@@ -8545,7 +8233,6 @@
               </w:rPr>
               <w:t>errorToOpenFilterValve</w:t>
             </w:r>
-            <w:proofErr w:type="spellEnd"/>
           </w:p>
         </w:tc>
         <w:tc>
@@ -8601,7 +8288,6 @@
                 <w:szCs w:val="20"/>
               </w:rPr>
             </w:pPr>
-            <w:proofErr w:type="spellStart"/>
             <w:r>
               <w:rPr>
                 <w:sz w:val="20"/>
@@ -8609,7 +8295,6 @@
               </w:rPr>
               <w:t>alarmReset</w:t>
             </w:r>
-            <w:proofErr w:type="spellEnd"/>
           </w:p>
         </w:tc>
         <w:tc>
@@ -8677,7 +8362,6 @@
                 <w:szCs w:val="20"/>
               </w:rPr>
             </w:pPr>
-            <w:proofErr w:type="spellStart"/>
             <w:r>
               <w:rPr>
                 <w:sz w:val="20"/>
@@ -8685,7 +8369,6 @@
               </w:rPr>
               <w:t>errorToCloseFilterValve</w:t>
             </w:r>
-            <w:proofErr w:type="spellEnd"/>
           </w:p>
         </w:tc>
         <w:tc>
@@ -8741,7 +8424,6 @@
                 <w:szCs w:val="20"/>
               </w:rPr>
             </w:pPr>
-            <w:proofErr w:type="spellStart"/>
             <w:r>
               <w:rPr>
                 <w:sz w:val="20"/>
@@ -8749,7 +8431,6 @@
               </w:rPr>
               <w:t>startNextLoop</w:t>
             </w:r>
-            <w:proofErr w:type="spellEnd"/>
           </w:p>
         </w:tc>
         <w:tc>
@@ -8798,21 +8479,12 @@
                 <w:szCs w:val="20"/>
               </w:rPr>
             </w:pPr>
-            <w:proofErr w:type="spellStart"/>
-            <w:r>
-              <w:rPr>
-                <w:sz w:val="20"/>
-                <w:szCs w:val="20"/>
-              </w:rPr>
-              <w:t>отрегенерированы</w:t>
-            </w:r>
-            <w:proofErr w:type="spellEnd"/>
-            <w:r>
-              <w:rPr>
-                <w:sz w:val="20"/>
-                <w:szCs w:val="20"/>
-              </w:rPr>
-              <w:t xml:space="preserve"> сбрасываются.</w:t>
+            <w:r>
+              <w:rPr>
+                <w:sz w:val="20"/>
+                <w:szCs w:val="20"/>
+              </w:rPr>
+              <w:t>отрегенерированы сбрасываются.</w:t>
             </w:r>
           </w:p>
         </w:tc>
@@ -8841,7 +8513,6 @@
                 <w:szCs w:val="20"/>
               </w:rPr>
             </w:pPr>
-            <w:proofErr w:type="spellStart"/>
             <w:r>
               <w:rPr>
                 <w:sz w:val="20"/>
@@ -8849,7 +8520,6 @@
               </w:rPr>
               <w:t>regenValveToOpen</w:t>
             </w:r>
-            <w:proofErr w:type="spellEnd"/>
           </w:p>
         </w:tc>
         <w:tc>
@@ -8905,7 +8575,6 @@
                 <w:szCs w:val="20"/>
               </w:rPr>
             </w:pPr>
-            <w:proofErr w:type="spellStart"/>
             <w:r>
               <w:rPr>
                 <w:sz w:val="20"/>
@@ -8913,7 +8582,6 @@
               </w:rPr>
               <w:t>filterValveOpened</w:t>
             </w:r>
-            <w:proofErr w:type="spellEnd"/>
           </w:p>
         </w:tc>
         <w:tc>
@@ -8981,7 +8649,6 @@
                 <w:szCs w:val="20"/>
               </w:rPr>
             </w:pPr>
-            <w:proofErr w:type="spellStart"/>
             <w:r>
               <w:rPr>
                 <w:sz w:val="20"/>
@@ -8989,7 +8656,6 @@
               </w:rPr>
               <w:t>regenValveToClose</w:t>
             </w:r>
-            <w:proofErr w:type="spellEnd"/>
           </w:p>
         </w:tc>
         <w:tc>
@@ -9045,7 +8711,6 @@
                 <w:szCs w:val="20"/>
               </w:rPr>
             </w:pPr>
-            <w:proofErr w:type="spellStart"/>
             <w:r>
               <w:rPr>
                 <w:sz w:val="20"/>
@@ -9053,7 +8718,6 @@
               </w:rPr>
               <w:t>filterValveClosed</w:t>
             </w:r>
-            <w:proofErr w:type="spellEnd"/>
           </w:p>
         </w:tc>
         <w:tc>
@@ -9121,7 +8785,6 @@
                 <w:szCs w:val="20"/>
               </w:rPr>
             </w:pPr>
-            <w:proofErr w:type="spellStart"/>
             <w:r>
               <w:rPr>
                 <w:sz w:val="20"/>
@@ -9129,7 +8792,6 @@
               </w:rPr>
               <w:t>errorToOpenRegenValve</w:t>
             </w:r>
-            <w:proofErr w:type="spellEnd"/>
           </w:p>
         </w:tc>
         <w:tc>
@@ -9185,7 +8847,6 @@
                 <w:szCs w:val="20"/>
               </w:rPr>
             </w:pPr>
-            <w:proofErr w:type="spellStart"/>
             <w:r>
               <w:rPr>
                 <w:sz w:val="20"/>
@@ -9193,7 +8854,6 @@
               </w:rPr>
               <w:t>regenValveOpened</w:t>
             </w:r>
-            <w:proofErr w:type="spellEnd"/>
           </w:p>
         </w:tc>
         <w:tc>
@@ -9261,7 +8921,6 @@
                 <w:szCs w:val="20"/>
               </w:rPr>
             </w:pPr>
-            <w:proofErr w:type="spellStart"/>
             <w:r>
               <w:rPr>
                 <w:sz w:val="20"/>
@@ -9269,7 +8928,6 @@
               </w:rPr>
               <w:t>errorToCloseRegenValve</w:t>
             </w:r>
-            <w:proofErr w:type="spellEnd"/>
           </w:p>
         </w:tc>
         <w:tc>
@@ -9325,7 +8983,6 @@
                 <w:szCs w:val="20"/>
               </w:rPr>
             </w:pPr>
-            <w:proofErr w:type="spellStart"/>
             <w:r>
               <w:rPr>
                 <w:sz w:val="20"/>
@@ -9333,7 +8990,6 @@
               </w:rPr>
               <w:t>regenValveClosed</w:t>
             </w:r>
-            <w:proofErr w:type="spellEnd"/>
           </w:p>
         </w:tc>
         <w:tc>
@@ -9401,7 +9057,6 @@
                 <w:szCs w:val="20"/>
               </w:rPr>
             </w:pPr>
-            <w:proofErr w:type="spellStart"/>
             <w:r>
               <w:rPr>
                 <w:sz w:val="20"/>
@@ -9409,7 +9064,6 @@
               </w:rPr>
               <w:t>failToRegen</w:t>
             </w:r>
-            <w:proofErr w:type="spellEnd"/>
           </w:p>
         </w:tc>
         <w:tc>
@@ -9465,7 +9119,6 @@
                 <w:szCs w:val="20"/>
               </w:rPr>
             </w:pPr>
-            <w:proofErr w:type="spellStart"/>
             <w:r>
               <w:rPr>
                 <w:sz w:val="20"/>
@@ -9473,7 +9126,6 @@
               </w:rPr>
               <w:t>timeToOpenClose</w:t>
             </w:r>
-            <w:proofErr w:type="spellEnd"/>
           </w:p>
         </w:tc>
         <w:tc>
@@ -9541,7 +9193,6 @@
                 <w:szCs w:val="20"/>
               </w:rPr>
             </w:pPr>
-            <w:proofErr w:type="spellStart"/>
             <w:r>
               <w:rPr>
                 <w:sz w:val="20"/>
@@ -9549,7 +9200,6 @@
               </w:rPr>
               <w:t>loopFinished</w:t>
             </w:r>
-            <w:proofErr w:type="spellEnd"/>
           </w:p>
         </w:tc>
         <w:tc>
@@ -9588,23 +9238,7 @@
                 <w:sz w:val="20"/>
                 <w:szCs w:val="20"/>
               </w:rPr>
-              <w:t xml:space="preserve">Вход последнего блока подключить во входы </w:t>
-            </w:r>
-            <w:proofErr w:type="spellStart"/>
-            <w:r>
-              <w:rPr>
-                <w:sz w:val="20"/>
-                <w:szCs w:val="20"/>
-              </w:rPr>
-              <w:t>startNextLoop</w:t>
-            </w:r>
-            <w:proofErr w:type="spellEnd"/>
-            <w:r>
-              <w:rPr>
-                <w:sz w:val="20"/>
-                <w:szCs w:val="20"/>
-              </w:rPr>
-              <w:t xml:space="preserve"> во всех блоках,</w:t>
+              <w:t>Вход последнего блока подключить во входы startNextLoop во всех блоках,</w:t>
             </w:r>
           </w:p>
           <w:p>
@@ -9641,7 +9275,6 @@
                 <w:lang w:val="en-US"/>
               </w:rPr>
             </w:pPr>
-            <w:proofErr w:type="spellStart"/>
             <w:r>
               <w:rPr>
                 <w:b/>
@@ -9652,7 +9285,6 @@
               </w:rPr>
               <w:t>QueueModule</w:t>
             </w:r>
-            <w:proofErr w:type="spellEnd"/>
           </w:p>
         </w:tc>
       </w:tr>
@@ -9668,7 +9300,6 @@
                 <w:szCs w:val="20"/>
               </w:rPr>
             </w:pPr>
-            <w:proofErr w:type="spellStart"/>
             <w:r>
               <w:rPr>
                 <w:sz w:val="20"/>
@@ -9676,7 +9307,6 @@
               </w:rPr>
               <w:t>input</w:t>
             </w:r>
-            <w:proofErr w:type="spellEnd"/>
           </w:p>
         </w:tc>
         <w:tc>
@@ -9908,7 +9538,6 @@
                 <w:szCs w:val="20"/>
               </w:rPr>
             </w:pPr>
-            <w:proofErr w:type="spellStart"/>
             <w:r>
               <w:rPr>
                 <w:sz w:val="20"/>
@@ -9917,7 +9546,6 @@
               <w:lastRenderedPageBreak/>
               <w:t>output</w:t>
             </w:r>
-            <w:proofErr w:type="spellEnd"/>
           </w:p>
         </w:tc>
         <w:tc>
@@ -9971,23 +9599,7 @@
                 <w:sz w:val="20"/>
                 <w:szCs w:val="20"/>
               </w:rPr>
-              <w:t xml:space="preserve">на следующий фильтр. Соединять с </w:t>
-            </w:r>
-            <w:proofErr w:type="spellStart"/>
-            <w:r>
-              <w:rPr>
-                <w:sz w:val="20"/>
-                <w:szCs w:val="20"/>
-              </w:rPr>
-              <w:t>input</w:t>
-            </w:r>
-            <w:proofErr w:type="spellEnd"/>
-            <w:r>
-              <w:rPr>
-                <w:sz w:val="20"/>
-                <w:szCs w:val="20"/>
-              </w:rPr>
-              <w:t xml:space="preserve"> следующего блока, если он есть.</w:t>
+              <w:t>на следующий фильтр. Соединять с input следующего блока, если он есть.</w:t>
             </w:r>
           </w:p>
         </w:tc>
@@ -10004,7 +9616,6 @@
                 <w:szCs w:val="20"/>
               </w:rPr>
             </w:pPr>
-            <w:proofErr w:type="spellStart"/>
             <w:r>
               <w:rPr>
                 <w:sz w:val="20"/>
@@ -10013,7 +9624,6 @@
               <w:lastRenderedPageBreak/>
               <w:t>filterAlarm</w:t>
             </w:r>
-            <w:proofErr w:type="spellEnd"/>
           </w:p>
         </w:tc>
         <w:tc>
@@ -10081,7 +9691,6 @@
                 <w:szCs w:val="20"/>
               </w:rPr>
             </w:pPr>
-            <w:proofErr w:type="spellStart"/>
             <w:r>
               <w:rPr>
                 <w:sz w:val="20"/>
@@ -10089,7 +9698,6 @@
               </w:rPr>
               <w:t>startRegen</w:t>
             </w:r>
-            <w:proofErr w:type="spellEnd"/>
           </w:p>
         </w:tc>
         <w:tc>
@@ -10145,7 +9753,6 @@
                 <w:szCs w:val="20"/>
               </w:rPr>
             </w:pPr>
-            <w:proofErr w:type="spellStart"/>
             <w:r>
               <w:rPr>
                 <w:sz w:val="20"/>
@@ -10153,7 +9760,6 @@
               </w:rPr>
               <w:t>regenFilterStatus</w:t>
             </w:r>
-            <w:proofErr w:type="spellEnd"/>
           </w:p>
         </w:tc>
         <w:tc>
@@ -10236,7 +9842,6 @@
                 <w:szCs w:val="20"/>
               </w:rPr>
             </w:pPr>
-            <w:proofErr w:type="spellStart"/>
             <w:r>
               <w:rPr>
                 <w:sz w:val="20"/>
@@ -10244,7 +9849,6 @@
               </w:rPr>
               <w:t>regenerated</w:t>
             </w:r>
-            <w:proofErr w:type="spellEnd"/>
           </w:p>
         </w:tc>
         <w:tc>
@@ -10300,7 +9904,6 @@
                 <w:szCs w:val="20"/>
               </w:rPr>
             </w:pPr>
-            <w:proofErr w:type="spellStart"/>
             <w:r>
               <w:rPr>
                 <w:sz w:val="20"/>
@@ -10308,7 +9911,6 @@
               </w:rPr>
               <w:t>alarmReset</w:t>
             </w:r>
-            <w:proofErr w:type="spellEnd"/>
           </w:p>
         </w:tc>
         <w:tc>
@@ -10376,7 +9978,6 @@
                 <w:szCs w:val="20"/>
               </w:rPr>
             </w:pPr>
-            <w:proofErr w:type="spellStart"/>
             <w:r>
               <w:rPr>
                 <w:sz w:val="20"/>
@@ -10384,7 +9985,6 @@
               </w:rPr>
               <w:t>failToRegen</w:t>
             </w:r>
-            <w:proofErr w:type="spellEnd"/>
           </w:p>
         </w:tc>
         <w:tc>
@@ -10455,7 +10055,6 @@
                 <w:szCs w:val="20"/>
               </w:rPr>
             </w:pPr>
-            <w:proofErr w:type="spellStart"/>
             <w:r>
               <w:rPr>
                 <w:sz w:val="20"/>
@@ -10463,7 +10062,6 @@
               </w:rPr>
               <w:t>startNextLoop</w:t>
             </w:r>
-            <w:proofErr w:type="spellEnd"/>
           </w:p>
         </w:tc>
         <w:tc>
@@ -10502,17 +10100,8 @@
                 <w:sz w:val="20"/>
                 <w:szCs w:val="20"/>
               </w:rPr>
-              <w:t xml:space="preserve">Запустить новый цикл, сбрасываются все статусы </w:t>
-            </w:r>
-            <w:proofErr w:type="spellStart"/>
-            <w:r>
-              <w:rPr>
-                <w:sz w:val="20"/>
-                <w:szCs w:val="20"/>
-              </w:rPr>
-              <w:t>промытости</w:t>
-            </w:r>
-            <w:proofErr w:type="spellEnd"/>
+              <w:t>Запустить новый цикл, сбрасываются все статусы промытости</w:t>
+            </w:r>
           </w:p>
           <w:p>
             <w:pPr>
@@ -10555,7 +10144,6 @@
                 <w:szCs w:val="20"/>
               </w:rPr>
             </w:pPr>
-            <w:proofErr w:type="spellStart"/>
             <w:r>
               <w:rPr>
                 <w:sz w:val="20"/>
@@ -10563,7 +10151,6 @@
               </w:rPr>
               <w:t>loopFinished</w:t>
             </w:r>
-            <w:proofErr w:type="spellEnd"/>
           </w:p>
         </w:tc>
         <w:tc>
@@ -10602,23 +10189,7 @@
                 <w:sz w:val="20"/>
                 <w:szCs w:val="20"/>
               </w:rPr>
-              <w:t xml:space="preserve">Импульсный сигнал, возникающий при </w:t>
-            </w:r>
-            <w:proofErr w:type="spellStart"/>
-            <w:r>
-              <w:rPr>
-                <w:sz w:val="20"/>
-                <w:szCs w:val="20"/>
-              </w:rPr>
-              <w:t>отключени</w:t>
-            </w:r>
-            <w:proofErr w:type="spellEnd"/>
-            <w:r>
-              <w:rPr>
-                <w:sz w:val="20"/>
-                <w:szCs w:val="20"/>
-              </w:rPr>
-              <w:t xml:space="preserve"> сигнала подтверждения</w:t>
+              <w:t>Импульсный сигнал, возникающий при отключени сигнала подтверждения</w:t>
             </w:r>
           </w:p>
           <w:p>
@@ -10669,7 +10240,6 @@
                 <w:szCs w:val="20"/>
               </w:rPr>
             </w:pPr>
-            <w:proofErr w:type="spellStart"/>
             <w:r>
               <w:rPr>
                 <w:b/>
@@ -10679,7 +10249,6 @@
               </w:rPr>
               <w:t>RichTwoPumpManager</w:t>
             </w:r>
-            <w:proofErr w:type="spellEnd"/>
           </w:p>
         </w:tc>
       </w:tr>
@@ -10695,7 +10264,6 @@
                 <w:szCs w:val="20"/>
               </w:rPr>
             </w:pPr>
-            <w:proofErr w:type="spellStart"/>
             <w:r>
               <w:rPr>
                 <w:sz w:val="20"/>
@@ -10703,7 +10271,6 @@
               </w:rPr>
               <w:t>start</w:t>
             </w:r>
-            <w:proofErr w:type="spellEnd"/>
           </w:p>
         </w:tc>
         <w:tc>
@@ -11305,7 +10872,6 @@
                 <w:szCs w:val="20"/>
               </w:rPr>
             </w:pPr>
-            <w:proofErr w:type="spellStart"/>
             <w:r>
               <w:rPr>
                 <w:sz w:val="20"/>
@@ -11313,7 +10879,6 @@
               </w:rPr>
               <w:t>regimeByCounter</w:t>
             </w:r>
-            <w:proofErr w:type="spellEnd"/>
           </w:p>
         </w:tc>
         <w:tc>
@@ -11369,7 +10934,6 @@
                 <w:szCs w:val="20"/>
               </w:rPr>
             </w:pPr>
-            <w:proofErr w:type="spellStart"/>
             <w:r>
               <w:rPr>
                 <w:sz w:val="20"/>
@@ -11377,7 +10941,6 @@
               </w:rPr>
               <w:t>setByCounter</w:t>
             </w:r>
-            <w:proofErr w:type="spellEnd"/>
           </w:p>
         </w:tc>
         <w:tc>
@@ -11460,7 +11023,6 @@
                 <w:szCs w:val="20"/>
               </w:rPr>
             </w:pPr>
-            <w:proofErr w:type="spellStart"/>
             <w:r>
               <w:rPr>
                 <w:sz w:val="20"/>
@@ -11468,7 +11030,6 @@
               </w:rPr>
               <w:t>regimeByWorkTime</w:t>
             </w:r>
-            <w:proofErr w:type="spellEnd"/>
           </w:p>
         </w:tc>
         <w:tc>
@@ -11524,7 +11085,6 @@
                 <w:szCs w:val="20"/>
               </w:rPr>
             </w:pPr>
-            <w:proofErr w:type="spellStart"/>
             <w:r>
               <w:rPr>
                 <w:sz w:val="20"/>
@@ -11532,7 +11092,6 @@
               </w:rPr>
               <w:t>setByWorkTime</w:t>
             </w:r>
-            <w:proofErr w:type="spellEnd"/>
           </w:p>
         </w:tc>
         <w:tc>
@@ -12609,7 +12168,6 @@
                 <w:szCs w:val="20"/>
               </w:rPr>
             </w:pPr>
-            <w:proofErr w:type="spellStart"/>
             <w:r>
               <w:rPr>
                 <w:sz w:val="20"/>
@@ -12617,7 +12175,6 @@
               </w:rPr>
               <w:t>stop</w:t>
             </w:r>
-            <w:proofErr w:type="spellEnd"/>
           </w:p>
         </w:tc>
         <w:tc>
@@ -12784,7 +12341,6 @@
                 <w:szCs w:val="20"/>
               </w:rPr>
             </w:pPr>
-            <w:proofErr w:type="spellStart"/>
             <w:r>
               <w:rPr>
                 <w:sz w:val="20"/>
@@ -12792,7 +12348,6 @@
               </w:rPr>
               <w:t>resetAlarms</w:t>
             </w:r>
-            <w:proofErr w:type="spellEnd"/>
           </w:p>
         </w:tc>
         <w:tc>
@@ -12944,7 +12499,6 @@
                 <w:szCs w:val="20"/>
               </w:rPr>
             </w:pPr>
-            <w:proofErr w:type="spellStart"/>
             <w:r>
               <w:rPr>
                 <w:sz w:val="20"/>
@@ -12953,7 +12507,6 @@
               <w:lastRenderedPageBreak/>
               <w:t>delayRepeatedStartTime</w:t>
             </w:r>
-            <w:proofErr w:type="spellEnd"/>
           </w:p>
         </w:tc>
         <w:tc>
@@ -13817,21 +13370,12 @@
                 <w:szCs w:val="20"/>
               </w:rPr>
             </w:pPr>
-            <w:proofErr w:type="spellStart"/>
-            <w:r>
-              <w:rPr>
-                <w:sz w:val="20"/>
-                <w:szCs w:val="20"/>
-              </w:rPr>
-              <w:t>Триггерится</w:t>
-            </w:r>
-            <w:proofErr w:type="spellEnd"/>
-            <w:r>
-              <w:rPr>
-                <w:sz w:val="20"/>
-                <w:szCs w:val="20"/>
-              </w:rPr>
-              <w:t>, нужен сброс.</w:t>
+            <w:r>
+              <w:rPr>
+                <w:sz w:val="20"/>
+                <w:szCs w:val="20"/>
+              </w:rPr>
+              <w:t>Триггерится, нужен сброс.</w:t>
             </w:r>
           </w:p>
         </w:tc>
@@ -13984,21 +13528,12 @@
                 <w:szCs w:val="20"/>
               </w:rPr>
             </w:pPr>
-            <w:proofErr w:type="spellStart"/>
-            <w:r>
-              <w:rPr>
-                <w:sz w:val="20"/>
-                <w:szCs w:val="20"/>
-              </w:rPr>
-              <w:t>Триггерится</w:t>
-            </w:r>
-            <w:proofErr w:type="spellEnd"/>
-            <w:r>
-              <w:rPr>
-                <w:sz w:val="20"/>
-                <w:szCs w:val="20"/>
-              </w:rPr>
-              <w:t>, нужен сброс.</w:t>
+            <w:r>
+              <w:rPr>
+                <w:sz w:val="20"/>
+                <w:szCs w:val="20"/>
+              </w:rPr>
+              <w:t>Триггерится, нужен сброс.</w:t>
             </w:r>
           </w:p>
         </w:tc>
@@ -14019,7 +13554,6 @@
                 <w:szCs w:val="20"/>
               </w:rPr>
             </w:pPr>
-            <w:proofErr w:type="spellStart"/>
             <w:r>
               <w:rPr>
                 <w:b/>
@@ -14029,7 +13563,6 @@
               </w:rPr>
               <w:t>SimpleTwoPumpManager</w:t>
             </w:r>
-            <w:proofErr w:type="spellEnd"/>
           </w:p>
         </w:tc>
       </w:tr>
@@ -14251,23 +13784,7 @@
                 <w:sz w:val="20"/>
                 <w:szCs w:val="20"/>
               </w:rPr>
-              <w:t>Авария от насоса защелкивается (</w:t>
-            </w:r>
-            <w:proofErr w:type="spellStart"/>
-            <w:r>
-              <w:rPr>
-                <w:sz w:val="20"/>
-                <w:szCs w:val="20"/>
-              </w:rPr>
-              <w:t>триггерится</w:t>
-            </w:r>
-            <w:proofErr w:type="spellEnd"/>
-            <w:r>
-              <w:rPr>
-                <w:sz w:val="20"/>
-                <w:szCs w:val="20"/>
-              </w:rPr>
-              <w:t>), необходимо нажать сброс аварии, чтобы она ушла, даже, если сигнал на аварию пропадет.</w:t>
+              <w:t>Авария от насоса защелкивается (триггерится), необходимо нажать сброс аварии, чтобы она ушла, даже, если сигнал на аварию пропадет.</w:t>
             </w:r>
           </w:p>
           <w:p>
@@ -14312,54 +13829,22 @@
                 <w:sz w:val="20"/>
                 <w:szCs w:val="20"/>
               </w:rPr>
-              <w:t xml:space="preserve">Повторный пуск каждого насоса возможен только после заданного промежутка времени </w:t>
-            </w:r>
-            <w:proofErr w:type="spellStart"/>
-            <w:r>
-              <w:rPr>
-                <w:sz w:val="20"/>
-                <w:szCs w:val="20"/>
-              </w:rPr>
-              <w:t>delayTime</w:t>
-            </w:r>
-            <w:proofErr w:type="spellEnd"/>
-            <w:r>
-              <w:rPr>
-                <w:sz w:val="20"/>
-                <w:szCs w:val="20"/>
-              </w:rPr>
-              <w:t>.</w:t>
-            </w:r>
-          </w:p>
-          <w:p>
-            <w:pPr>
-              <w:rPr>
-                <w:sz w:val="20"/>
-                <w:szCs w:val="20"/>
-              </w:rPr>
-            </w:pPr>
-            <w:r>
-              <w:rPr>
-                <w:sz w:val="20"/>
-                <w:szCs w:val="20"/>
-              </w:rPr>
-              <w:t xml:space="preserve">Если ко входу </w:t>
-            </w:r>
-            <w:proofErr w:type="spellStart"/>
-            <w:r>
-              <w:rPr>
-                <w:sz w:val="20"/>
-                <w:szCs w:val="20"/>
-              </w:rPr>
-              <w:t>delayTime</w:t>
-            </w:r>
-            <w:proofErr w:type="spellEnd"/>
-            <w:r>
-              <w:rPr>
-                <w:sz w:val="20"/>
-                <w:szCs w:val="20"/>
-              </w:rPr>
-              <w:t xml:space="preserve"> ничего не подключено, по умолчанию, задержка равна 300сек.</w:t>
+              <w:t>Повторный пуск каждого насоса возможен только после заданного промежутка времени delayTime.</w:t>
+            </w:r>
+          </w:p>
+          <w:p>
+            <w:pPr>
+              <w:rPr>
+                <w:sz w:val="20"/>
+                <w:szCs w:val="20"/>
+              </w:rPr>
+            </w:pPr>
+            <w:r>
+              <w:rPr>
+                <w:sz w:val="20"/>
+                <w:szCs w:val="20"/>
+              </w:rPr>
+              <w:t>Если ко входу delayTime ничего не подключено, по умолчанию, задержка равна 300сек.</w:t>
             </w:r>
           </w:p>
         </w:tc>
@@ -14637,7 +14122,6 @@
                 <w:szCs w:val="20"/>
               </w:rPr>
             </w:pPr>
-            <w:proofErr w:type="spellStart"/>
             <w:r>
               <w:rPr>
                 <w:sz w:val="20"/>
@@ -14645,7 +14129,6 @@
               </w:rPr>
               <w:t>stop</w:t>
             </w:r>
-            <w:proofErr w:type="spellEnd"/>
           </w:p>
         </w:tc>
         <w:tc>
@@ -14790,7 +14273,6 @@
                 <w:szCs w:val="20"/>
               </w:rPr>
             </w:pPr>
-            <w:proofErr w:type="spellStart"/>
             <w:r>
               <w:rPr>
                 <w:sz w:val="20"/>
@@ -14798,7 +14280,6 @@
               </w:rPr>
               <w:t>reset</w:t>
             </w:r>
-            <w:proofErr w:type="spellEnd"/>
           </w:p>
         </w:tc>
         <w:tc>
@@ -14964,7 +14445,6 @@
                 <w:szCs w:val="20"/>
               </w:rPr>
             </w:pPr>
-            <w:proofErr w:type="spellStart"/>
             <w:r>
               <w:rPr>
                 <w:sz w:val="20"/>
@@ -14973,7 +14453,6 @@
               <w:lastRenderedPageBreak/>
               <w:t>delayTime</w:t>
             </w:r>
-            <w:proofErr w:type="spellEnd"/>
           </w:p>
         </w:tc>
         <w:tc>
@@ -15258,7 +14737,6 @@
                 <w:szCs w:val="20"/>
               </w:rPr>
             </w:pPr>
-            <w:proofErr w:type="spellStart"/>
             <w:r>
               <w:rPr>
                 <w:b/>
@@ -15268,7 +14746,6 @@
               </w:rPr>
               <w:t>SimpleValve</w:t>
             </w:r>
-            <w:proofErr w:type="spellEnd"/>
           </w:p>
         </w:tc>
       </w:tr>
@@ -15284,7 +14761,6 @@
                 <w:szCs w:val="20"/>
               </w:rPr>
             </w:pPr>
-            <w:proofErr w:type="spellStart"/>
             <w:r>
               <w:rPr>
                 <w:sz w:val="20"/>
@@ -15292,7 +14768,6 @@
               </w:rPr>
               <w:t>inputOpen</w:t>
             </w:r>
-            <w:proofErr w:type="spellEnd"/>
           </w:p>
         </w:tc>
         <w:tc>
@@ -15514,7 +14989,6 @@
                 <w:szCs w:val="20"/>
               </w:rPr>
             </w:pPr>
-            <w:proofErr w:type="spellStart"/>
             <w:r>
               <w:rPr>
                 <w:sz w:val="20"/>
@@ -15523,7 +14997,6 @@
               <w:lastRenderedPageBreak/>
               <w:t>outputOpen</w:t>
             </w:r>
-            <w:proofErr w:type="spellEnd"/>
           </w:p>
         </w:tc>
         <w:tc>
@@ -15579,7 +15052,6 @@
                 <w:szCs w:val="20"/>
               </w:rPr>
             </w:pPr>
-            <w:proofErr w:type="spellStart"/>
             <w:r>
               <w:rPr>
                 <w:sz w:val="20"/>
@@ -15587,7 +15059,6 @@
               </w:rPr>
               <w:t>inputClose</w:t>
             </w:r>
-            <w:proofErr w:type="spellEnd"/>
           </w:p>
         </w:tc>
         <w:tc>
@@ -15655,7 +15126,6 @@
                 <w:szCs w:val="20"/>
               </w:rPr>
             </w:pPr>
-            <w:proofErr w:type="spellStart"/>
             <w:r>
               <w:rPr>
                 <w:sz w:val="20"/>
@@ -15663,7 +15133,6 @@
               </w:rPr>
               <w:t>outputClose</w:t>
             </w:r>
-            <w:proofErr w:type="spellEnd"/>
           </w:p>
         </w:tc>
         <w:tc>
@@ -15719,7 +15188,6 @@
                 <w:szCs w:val="20"/>
               </w:rPr>
             </w:pPr>
-            <w:proofErr w:type="spellStart"/>
             <w:r>
               <w:rPr>
                 <w:sz w:val="20"/>
@@ -15727,7 +15195,6 @@
               </w:rPr>
               <w:t>statusOpen</w:t>
             </w:r>
-            <w:proofErr w:type="spellEnd"/>
           </w:p>
         </w:tc>
         <w:tc>
@@ -15795,7 +15262,6 @@
                 <w:szCs w:val="20"/>
               </w:rPr>
             </w:pPr>
-            <w:proofErr w:type="spellStart"/>
             <w:r>
               <w:rPr>
                 <w:sz w:val="20"/>
@@ -15803,7 +15269,6 @@
               </w:rPr>
               <w:t>errorToOpen</w:t>
             </w:r>
-            <w:proofErr w:type="spellEnd"/>
           </w:p>
         </w:tc>
         <w:tc>
@@ -15859,7 +15324,6 @@
                 <w:szCs w:val="20"/>
               </w:rPr>
             </w:pPr>
-            <w:proofErr w:type="spellStart"/>
             <w:r>
               <w:rPr>
                 <w:sz w:val="20"/>
@@ -15867,7 +15331,6 @@
               </w:rPr>
               <w:t>statusClose</w:t>
             </w:r>
-            <w:proofErr w:type="spellEnd"/>
           </w:p>
         </w:tc>
         <w:tc>
@@ -15935,7 +15398,6 @@
                 <w:szCs w:val="20"/>
               </w:rPr>
             </w:pPr>
-            <w:proofErr w:type="spellStart"/>
             <w:r>
               <w:rPr>
                 <w:sz w:val="20"/>
@@ -15943,7 +15405,6 @@
               </w:rPr>
               <w:t>errorToClose</w:t>
             </w:r>
-            <w:proofErr w:type="spellEnd"/>
           </w:p>
         </w:tc>
         <w:tc>
@@ -15999,7 +15460,6 @@
                 <w:szCs w:val="20"/>
               </w:rPr>
             </w:pPr>
-            <w:proofErr w:type="spellStart"/>
             <w:r>
               <w:rPr>
                 <w:sz w:val="20"/>
@@ -16007,7 +15467,6 @@
               </w:rPr>
               <w:t>reset</w:t>
             </w:r>
-            <w:proofErr w:type="spellEnd"/>
           </w:p>
         </w:tc>
         <w:tc>
@@ -16116,7 +15575,6 @@
                 <w:szCs w:val="20"/>
               </w:rPr>
             </w:pPr>
-            <w:proofErr w:type="spellStart"/>
             <w:r>
               <w:rPr>
                 <w:sz w:val="20"/>
@@ -16125,7 +15583,6 @@
               <w:lastRenderedPageBreak/>
               <w:t>timeToOpenClose</w:t>
             </w:r>
-            <w:proofErr w:type="spellEnd"/>
           </w:p>
         </w:tc>
         <w:tc>
@@ -16164,25 +15621,7 @@
                 <w:sz w:val="20"/>
                 <w:szCs w:val="20"/>
               </w:rPr>
-              <w:t xml:space="preserve">Время в секундах на открытие/закрытие (по </w:t>
-            </w:r>
-            <w:proofErr w:type="spellStart"/>
-            <w:proofErr w:type="gramStart"/>
-            <w:r>
-              <w:rPr>
-                <w:sz w:val="20"/>
-                <w:szCs w:val="20"/>
-              </w:rPr>
-              <w:t>тех.характеристикам</w:t>
-            </w:r>
-            <w:proofErr w:type="spellEnd"/>
-            <w:proofErr w:type="gramEnd"/>
-            <w:r>
-              <w:rPr>
-                <w:sz w:val="20"/>
-                <w:szCs w:val="20"/>
-              </w:rPr>
-              <w:t xml:space="preserve"> прибора).</w:t>
+              <w:t>Время в секундах на открытие/закрытие (по тех.характеристикам прибора).</w:t>
             </w:r>
           </w:p>
         </w:tc>
@@ -16256,7 +15695,6 @@
                 <w:szCs w:val="20"/>
               </w:rPr>
             </w:pPr>
-            <w:proofErr w:type="spellStart"/>
             <w:r>
               <w:rPr>
                 <w:b/>
@@ -16266,7 +15704,6 @@
               </w:rPr>
               <w:t>TimeSeparator</w:t>
             </w:r>
-            <w:proofErr w:type="spellEnd"/>
           </w:p>
         </w:tc>
       </w:tr>
@@ -16282,7 +15719,6 @@
                 <w:szCs w:val="20"/>
               </w:rPr>
             </w:pPr>
-            <w:proofErr w:type="spellStart"/>
             <w:r>
               <w:rPr>
                 <w:sz w:val="20"/>
@@ -16290,7 +15726,6 @@
               </w:rPr>
               <w:t>input</w:t>
             </w:r>
-            <w:proofErr w:type="spellEnd"/>
           </w:p>
         </w:tc>
         <w:tc>
@@ -16436,7 +15871,6 @@
                 <w:szCs w:val="20"/>
               </w:rPr>
             </w:pPr>
-            <w:proofErr w:type="spellStart"/>
             <w:r>
               <w:rPr>
                 <w:sz w:val="20"/>
@@ -16444,7 +15878,6 @@
               </w:rPr>
               <w:t>days</w:t>
             </w:r>
-            <w:proofErr w:type="spellEnd"/>
           </w:p>
         </w:tc>
         <w:tc>
@@ -16553,7 +15986,6 @@
                 <w:szCs w:val="20"/>
               </w:rPr>
             </w:pPr>
-            <w:proofErr w:type="spellStart"/>
             <w:r>
               <w:rPr>
                 <w:sz w:val="20"/>
@@ -16561,7 +15993,6 @@
               </w:rPr>
               <w:t>hours</w:t>
             </w:r>
-            <w:proofErr w:type="spellEnd"/>
           </w:p>
         </w:tc>
         <w:tc>
@@ -16670,7 +16101,6 @@
                 <w:szCs w:val="20"/>
               </w:rPr>
             </w:pPr>
-            <w:proofErr w:type="spellStart"/>
             <w:r>
               <w:rPr>
                 <w:sz w:val="20"/>
@@ -16678,7 +16108,6 @@
               </w:rPr>
               <w:t>minutes</w:t>
             </w:r>
-            <w:proofErr w:type="spellEnd"/>
           </w:p>
         </w:tc>
         <w:tc>
@@ -16787,7 +16216,6 @@
                 <w:szCs w:val="20"/>
               </w:rPr>
             </w:pPr>
-            <w:proofErr w:type="spellStart"/>
             <w:r>
               <w:rPr>
                 <w:sz w:val="20"/>
@@ -16795,7 +16223,6 @@
               </w:rPr>
               <w:t>seconds</w:t>
             </w:r>
-            <w:proofErr w:type="spellEnd"/>
           </w:p>
         </w:tc>
         <w:tc>
@@ -16855,7 +16282,6 @@
                 <w:szCs w:val="20"/>
               </w:rPr>
             </w:pPr>
-            <w:proofErr w:type="spellStart"/>
             <w:r>
               <w:rPr>
                 <w:b/>
@@ -16865,7 +16291,6 @@
               </w:rPr>
               <w:t>TwoPump</w:t>
             </w:r>
-            <w:proofErr w:type="spellEnd"/>
             <w:r>
               <w:rPr>
                 <w:b/>
@@ -16876,7 +16301,6 @@
               </w:rPr>
               <w:t>OneDrive</w:t>
             </w:r>
-            <w:proofErr w:type="spellStart"/>
             <w:r>
               <w:rPr>
                 <w:b/>
@@ -16886,7 +16310,6 @@
               </w:rPr>
               <w:t>Manager</w:t>
             </w:r>
-            <w:proofErr w:type="spellEnd"/>
           </w:p>
         </w:tc>
       </w:tr>
@@ -16902,7 +16325,6 @@
                 <w:szCs w:val="20"/>
               </w:rPr>
             </w:pPr>
-            <w:proofErr w:type="spellStart"/>
             <w:r>
               <w:rPr>
                 <w:sz w:val="20"/>
@@ -16910,7 +16332,6 @@
               </w:rPr>
               <w:t>start</w:t>
             </w:r>
-            <w:proofErr w:type="spellEnd"/>
           </w:p>
         </w:tc>
         <w:tc>
@@ -17027,39 +16448,7 @@
                 <w:sz w:val="20"/>
                 <w:szCs w:val="20"/>
               </w:rPr>
-              <w:t xml:space="preserve">Блок объединяет в себе </w:t>
-            </w:r>
-            <w:proofErr w:type="spellStart"/>
-            <w:r>
-              <w:rPr>
-                <w:sz w:val="20"/>
-                <w:szCs w:val="20"/>
-              </w:rPr>
-              <w:t>RichTwoPumpManager</w:t>
-            </w:r>
-            <w:proofErr w:type="spellEnd"/>
-            <w:r>
-              <w:rPr>
-                <w:sz w:val="20"/>
-                <w:szCs w:val="20"/>
-              </w:rPr>
-              <w:t xml:space="preserve"> и </w:t>
-            </w:r>
-            <w:proofErr w:type="spellStart"/>
-            <w:r>
-              <w:rPr>
-                <w:sz w:val="20"/>
-                <w:szCs w:val="20"/>
-              </w:rPr>
-              <w:t>TwoPumpOneDriveModule</w:t>
-            </w:r>
-            <w:proofErr w:type="spellEnd"/>
-            <w:r>
-              <w:rPr>
-                <w:sz w:val="20"/>
-                <w:szCs w:val="20"/>
-              </w:rPr>
-              <w:t>.</w:t>
+              <w:t>Блок объединяет в себе RichTwoPumpManager и TwoPumpOneDriveModule.</w:t>
             </w:r>
           </w:p>
           <w:p>
@@ -17537,7 +16926,6 @@
                 <w:szCs w:val="20"/>
               </w:rPr>
             </w:pPr>
-            <w:proofErr w:type="spellStart"/>
             <w:r>
               <w:rPr>
                 <w:sz w:val="20"/>
@@ -17545,7 +16933,6 @@
               </w:rPr>
               <w:t>regimeByCounter</w:t>
             </w:r>
-            <w:proofErr w:type="spellEnd"/>
           </w:p>
         </w:tc>
         <w:tc>
@@ -17601,7 +16988,6 @@
                 <w:szCs w:val="20"/>
               </w:rPr>
             </w:pPr>
-            <w:proofErr w:type="spellStart"/>
             <w:r>
               <w:rPr>
                 <w:sz w:val="20"/>
@@ -17609,7 +16995,6 @@
               </w:rPr>
               <w:t>setByCounter</w:t>
             </w:r>
-            <w:proofErr w:type="spellEnd"/>
           </w:p>
         </w:tc>
         <w:tc>
@@ -17692,7 +17077,6 @@
                 <w:szCs w:val="20"/>
               </w:rPr>
             </w:pPr>
-            <w:proofErr w:type="spellStart"/>
             <w:r>
               <w:rPr>
                 <w:sz w:val="20"/>
@@ -17700,7 +17084,6 @@
               </w:rPr>
               <w:t>regimeByWorkTime</w:t>
             </w:r>
-            <w:proofErr w:type="spellEnd"/>
           </w:p>
         </w:tc>
         <w:tc>
@@ -17756,7 +17139,6 @@
                 <w:szCs w:val="20"/>
               </w:rPr>
             </w:pPr>
-            <w:proofErr w:type="spellStart"/>
             <w:r>
               <w:rPr>
                 <w:sz w:val="20"/>
@@ -17765,7 +17147,6 @@
               <w:lastRenderedPageBreak/>
               <w:t>setByWorkTime</w:t>
             </w:r>
-            <w:proofErr w:type="spellEnd"/>
           </w:p>
         </w:tc>
         <w:tc>
@@ -18842,7 +18223,6 @@
                 <w:szCs w:val="20"/>
               </w:rPr>
             </w:pPr>
-            <w:proofErr w:type="spellStart"/>
             <w:r>
               <w:rPr>
                 <w:sz w:val="20"/>
@@ -18850,7 +18230,6 @@
               </w:rPr>
               <w:t>stop</w:t>
             </w:r>
-            <w:proofErr w:type="spellEnd"/>
           </w:p>
         </w:tc>
         <w:tc>
@@ -19017,7 +18396,6 @@
                 <w:szCs w:val="20"/>
               </w:rPr>
             </w:pPr>
-            <w:proofErr w:type="spellStart"/>
             <w:r>
               <w:rPr>
                 <w:sz w:val="20"/>
@@ -19025,7 +18403,6 @@
               </w:rPr>
               <w:t>resetAlarms</w:t>
             </w:r>
-            <w:proofErr w:type="spellEnd"/>
           </w:p>
         </w:tc>
         <w:tc>
@@ -19177,7 +18554,6 @@
                 <w:szCs w:val="20"/>
               </w:rPr>
             </w:pPr>
-            <w:proofErr w:type="spellStart"/>
             <w:r>
               <w:rPr>
                 <w:sz w:val="20"/>
@@ -19185,7 +18561,6 @@
               </w:rPr>
               <w:t>delayRepeatedStartTime</w:t>
             </w:r>
-            <w:proofErr w:type="spellEnd"/>
           </w:p>
         </w:tc>
         <w:tc>
@@ -19426,7 +18801,6 @@
                 <w:szCs w:val="20"/>
               </w:rPr>
             </w:pPr>
-            <w:proofErr w:type="spellStart"/>
             <w:r>
               <w:rPr>
                 <w:sz w:val="20"/>
@@ -19434,7 +18808,6 @@
               </w:rPr>
               <w:t>drivePower</w:t>
             </w:r>
-            <w:proofErr w:type="spellEnd"/>
           </w:p>
         </w:tc>
         <w:tc>
@@ -19656,7 +19029,6 @@
                 <w:szCs w:val="20"/>
               </w:rPr>
             </w:pPr>
-            <w:proofErr w:type="spellStart"/>
             <w:r>
               <w:rPr>
                 <w:sz w:val="20"/>
@@ -19664,7 +19036,6 @@
               </w:rPr>
               <w:t>driveAlarm</w:t>
             </w:r>
-            <w:proofErr w:type="spellEnd"/>
           </w:p>
         </w:tc>
         <w:tc>
@@ -19856,7 +19227,6 @@
                 <w:szCs w:val="20"/>
               </w:rPr>
             </w:pPr>
-            <w:proofErr w:type="spellStart"/>
             <w:r>
               <w:rPr>
                 <w:sz w:val="20"/>
@@ -19864,7 +19234,6 @@
               </w:rPr>
               <w:t>startDrive</w:t>
             </w:r>
-            <w:proofErr w:type="spellEnd"/>
           </w:p>
         </w:tc>
         <w:tc>
@@ -20288,21 +19657,12 @@
                 <w:szCs w:val="20"/>
               </w:rPr>
             </w:pPr>
-            <w:proofErr w:type="spellStart"/>
-            <w:r>
-              <w:rPr>
-                <w:sz w:val="20"/>
-                <w:szCs w:val="20"/>
-              </w:rPr>
-              <w:t>Триггерится</w:t>
-            </w:r>
-            <w:proofErr w:type="spellEnd"/>
-            <w:r>
-              <w:rPr>
-                <w:sz w:val="20"/>
-                <w:szCs w:val="20"/>
-              </w:rPr>
-              <w:t>, нужен сброс.</w:t>
+            <w:r>
+              <w:rPr>
+                <w:sz w:val="20"/>
+                <w:szCs w:val="20"/>
+              </w:rPr>
+              <w:t>Триггерится, нужен сброс.</w:t>
             </w:r>
           </w:p>
         </w:tc>
@@ -20455,21 +19815,12 @@
                 <w:szCs w:val="20"/>
               </w:rPr>
             </w:pPr>
-            <w:proofErr w:type="spellStart"/>
-            <w:r>
-              <w:rPr>
-                <w:sz w:val="20"/>
-                <w:szCs w:val="20"/>
-              </w:rPr>
-              <w:t>Триггерится</w:t>
-            </w:r>
-            <w:proofErr w:type="spellEnd"/>
-            <w:r>
-              <w:rPr>
-                <w:sz w:val="20"/>
-                <w:szCs w:val="20"/>
-              </w:rPr>
-              <w:t>, нужен сброс.</w:t>
+            <w:r>
+              <w:rPr>
+                <w:sz w:val="20"/>
+                <w:szCs w:val="20"/>
+              </w:rPr>
+              <w:t>Триггерится, нужен сброс.</w:t>
             </w:r>
           </w:p>
         </w:tc>
@@ -20490,7 +19841,6 @@
                 <w:szCs w:val="20"/>
               </w:rPr>
             </w:pPr>
-            <w:proofErr w:type="spellStart"/>
             <w:r>
               <w:rPr>
                 <w:b/>
@@ -20500,7 +19850,6 @@
               </w:rPr>
               <w:t>TwoPumpOneDriveModule</w:t>
             </w:r>
-            <w:proofErr w:type="spellEnd"/>
           </w:p>
         </w:tc>
       </w:tr>
@@ -20723,7 +20072,6 @@
                 <w:szCs w:val="20"/>
               </w:rPr>
             </w:pPr>
-            <w:proofErr w:type="spellStart"/>
             <w:r>
               <w:rPr>
                 <w:sz w:val="20"/>
@@ -20732,7 +20080,6 @@
               <w:lastRenderedPageBreak/>
               <w:t>drivePower</w:t>
             </w:r>
-            <w:proofErr w:type="spellEnd"/>
           </w:p>
         </w:tc>
         <w:tc>
@@ -21120,7 +20467,6 @@
                 <w:szCs w:val="20"/>
               </w:rPr>
             </w:pPr>
-            <w:proofErr w:type="spellStart"/>
             <w:r>
               <w:rPr>
                 <w:sz w:val="20"/>
@@ -21128,7 +20474,6 @@
               </w:rPr>
               <w:t>startDrive</w:t>
             </w:r>
-            <w:proofErr w:type="spellEnd"/>
           </w:p>
         </w:tc>
         <w:tc>
@@ -21188,7 +20533,6 @@
                 <w:szCs w:val="20"/>
               </w:rPr>
             </w:pPr>
-            <w:proofErr w:type="spellStart"/>
             <w:r>
               <w:rPr>
                 <w:b/>
@@ -21198,7 +20542,6 @@
               </w:rPr>
               <w:t>WorkTimeManager</w:t>
             </w:r>
-            <w:proofErr w:type="spellEnd"/>
           </w:p>
         </w:tc>
       </w:tr>
@@ -21214,7 +20557,6 @@
                 <w:szCs w:val="20"/>
               </w:rPr>
             </w:pPr>
-            <w:proofErr w:type="spellStart"/>
             <w:r>
               <w:rPr>
                 <w:sz w:val="20"/>
@@ -21222,7 +20564,6 @@
               </w:rPr>
               <w:t>workTimeStart</w:t>
             </w:r>
-            <w:proofErr w:type="spellEnd"/>
           </w:p>
         </w:tc>
         <w:tc>

</xml_diff>

<commit_message>
deleted ability to change koeff k in FilterREAL and ControlAI
Now k is 0.9 if difference between in and out more than 0.01 and 0.0001 in other cases.
This works with values in range 0...999 otherwise maybe it's better to find anoyher type of filter.
</commit_message>
<xml_diff>
--- a/CoDeSys/v2.3/owen/myLib/библиотека Germes_1_0.docx
+++ b/CoDeSys/v2.3/owen/myLib/библиотека Germes_1_0.docx
@@ -43,7 +43,15 @@
     </w:p>
     <w:p>
       <w:r>
-        <w:t xml:space="preserve">Данная библиотека содержит блоки управления типовыми элементами алгоритмов  и предназначена для использования в среде разработки </w:t>
+        <w:t xml:space="preserve">Данная библиотека содержит блоки управления типовыми элементами </w:t>
+      </w:r>
+      <w:proofErr w:type="gramStart"/>
+      <w:r>
+        <w:t>алгоритмов  и</w:t>
+      </w:r>
+      <w:proofErr w:type="gramEnd"/>
+      <w:r>
+        <w:t xml:space="preserve"> предназначена для использования в среде разработки </w:t>
       </w:r>
       <w:r>
         <w:rPr>
@@ -85,6 +93,7 @@
       <w:r>
         <w:t xml:space="preserve">, </w:t>
       </w:r>
+      <w:proofErr w:type="gramStart"/>
       <w:r>
         <w:rPr>
           <w:lang w:val="en-US"/>
@@ -95,7 +104,11 @@
         <w:t xml:space="preserve"> </w:t>
       </w:r>
       <w:r>
-        <w:t xml:space="preserve"> и т.п.</w:t>
+        <w:t xml:space="preserve"> и</w:t>
+      </w:r>
+      <w:proofErr w:type="gramEnd"/>
+      <w:r>
+        <w:t xml:space="preserve"> т.п.</w:t>
       </w:r>
     </w:p>
     <w:p>
@@ -1798,10 +1811,10 @@
                 <w:noProof/>
               </w:rPr>
               <w:drawing>
-                <wp:inline distT="0" distB="0" distL="0" distR="0" wp14:anchorId="0A0E06E3" wp14:editId="572AEDCF">
-                  <wp:extent cx="1581150" cy="1085850"/>
-                  <wp:effectExtent l="0" t="0" r="0" b="0"/>
-                  <wp:docPr id="21" name="Рисунок 21"/>
+                <wp:inline distT="0" distB="0" distL="0" distR="0" wp14:anchorId="4885C929" wp14:editId="4F83059B">
+                  <wp:extent cx="1533525" cy="914400"/>
+                  <wp:effectExtent l="0" t="0" r="9525" b="0"/>
+                  <wp:docPr id="18" name="Рисунок 18"/>
                   <wp:cNvGraphicFramePr>
                     <a:graphicFrameLocks xmlns:a="http://schemas.openxmlformats.org/drawingml/2006/main" noChangeAspect="1"/>
                   </wp:cNvGraphicFramePr>
@@ -1821,7 +1834,7 @@
                         <pic:spPr>
                           <a:xfrm>
                             <a:off x="0" y="0"/>
-                            <a:ext cx="1581150" cy="1085850"/>
+                            <a:ext cx="1533525" cy="914400"/>
                           </a:xfrm>
                           <a:prstGeom prst="rect">
                             <a:avLst/>
@@ -2198,13 +2211,6 @@
                 <w:szCs w:val="20"/>
               </w:rPr>
             </w:pPr>
-            <w:r>
-              <w:rPr>
-                <w:sz w:val="20"/>
-                <w:szCs w:val="20"/>
-              </w:rPr>
-              <w:t>k</w:t>
-            </w:r>
           </w:p>
         </w:tc>
         <w:tc>
@@ -2218,13 +2224,6 @@
                 <w:szCs w:val="20"/>
               </w:rPr>
             </w:pPr>
-            <w:r>
-              <w:rPr>
-                <w:sz w:val="20"/>
-                <w:szCs w:val="20"/>
-              </w:rPr>
-              <w:t>REAL</w:t>
-            </w:r>
           </w:p>
         </w:tc>
         <w:tc>
@@ -2238,57 +2237,6 @@
                 <w:szCs w:val="20"/>
               </w:rPr>
             </w:pPr>
-            <w:r>
-              <w:rPr>
-                <w:sz w:val="20"/>
-                <w:szCs w:val="20"/>
-              </w:rPr>
-              <w:t>Коэффициент фильтра.</w:t>
-            </w:r>
-          </w:p>
-          <w:p>
-            <w:pPr>
-              <w:rPr>
-                <w:sz w:val="20"/>
-                <w:szCs w:val="20"/>
-              </w:rPr>
-            </w:pPr>
-            <w:r>
-              <w:rPr>
-                <w:sz w:val="20"/>
-                <w:szCs w:val="20"/>
-              </w:rPr>
-              <w:t>Чем меньше</w:t>
-            </w:r>
-            <w:r>
-              <w:rPr>
-                <w:sz w:val="20"/>
-                <w:szCs w:val="20"/>
-              </w:rPr>
-              <w:t>,</w:t>
-            </w:r>
-            <w:r>
-              <w:rPr>
-                <w:sz w:val="20"/>
-                <w:szCs w:val="20"/>
-              </w:rPr>
-              <w:t xml:space="preserve"> тем плавнее,</w:t>
-            </w:r>
-          </w:p>
-          <w:p>
-            <w:pPr>
-              <w:rPr>
-                <w:sz w:val="20"/>
-                <w:szCs w:val="20"/>
-              </w:rPr>
-            </w:pPr>
-            <w:r>
-              <w:rPr>
-                <w:sz w:val="20"/>
-                <w:szCs w:val="20"/>
-              </w:rPr>
-              <w:t>чем больше, тем быстрее работает фильтр.</w:t>
-            </w:r>
           </w:p>
         </w:tc>
         <w:tc>
@@ -4405,10 +4353,10 @@
                 <w:noProof/>
               </w:rPr>
               <w:drawing>
-                <wp:inline distT="0" distB="0" distL="0" distR="0" wp14:anchorId="5C0F533C" wp14:editId="52F9138A">
-                  <wp:extent cx="1104900" cy="781050"/>
+                <wp:inline distT="0" distB="0" distL="0" distR="0" wp14:anchorId="7997B403" wp14:editId="4BE1DA10">
+                  <wp:extent cx="1047750" cy="571500"/>
                   <wp:effectExtent l="0" t="0" r="0" b="0"/>
-                  <wp:docPr id="20" name="Рисунок 20"/>
+                  <wp:docPr id="19" name="Рисунок 19"/>
                   <wp:cNvGraphicFramePr>
                     <a:graphicFrameLocks xmlns:a="http://schemas.openxmlformats.org/drawingml/2006/main" noChangeAspect="1"/>
                   </wp:cNvGraphicFramePr>
@@ -4428,7 +4376,7 @@
                         <pic:spPr>
                           <a:xfrm>
                             <a:off x="0" y="0"/>
-                            <a:ext cx="1104900" cy="781050"/>
+                            <a:ext cx="1047750" cy="571500"/>
                           </a:xfrm>
                           <a:prstGeom prst="rect">
                             <a:avLst/>
@@ -4525,6 +4473,30 @@
                 <w:szCs w:val="20"/>
                 <w:lang w:val="en-US"/>
               </w:rPr>
+              <w:t>0</w:t>
+            </w:r>
+            <w:r>
+              <w:rPr>
+                <w:sz w:val="20"/>
+                <w:szCs w:val="20"/>
+                <w:lang w:val="en-US"/>
+              </w:rPr>
+              <w:t>.</w:t>
+            </w:r>
+            <w:r>
+              <w:rPr>
+                <w:sz w:val="20"/>
+                <w:szCs w:val="20"/>
+                <w:lang w:val="en-US"/>
+              </w:rPr>
+              <w:t>0</w:t>
+            </w:r>
+            <w:r>
+              <w:rPr>
+                <w:sz w:val="20"/>
+                <w:szCs w:val="20"/>
+                <w:lang w:val="en-US"/>
+              </w:rPr>
               <w:t>1</w:t>
             </w:r>
             <w:r>
@@ -4533,25 +4505,88 @@
                 <w:szCs w:val="20"/>
                 <w:lang w:val="en-US"/>
               </w:rPr>
-              <w:t>.5 THEN</w:t>
-            </w:r>
-          </w:p>
-          <w:p>
-            <w:pPr>
+              <w:t xml:space="preserve"> THEN</w:t>
+            </w:r>
+          </w:p>
+          <w:p>
+            <w:pPr>
+              <w:rPr>
+                <w:sz w:val="20"/>
+                <w:szCs w:val="20"/>
+              </w:rPr>
+            </w:pPr>
+            <w:r>
               <w:rPr>
                 <w:sz w:val="20"/>
                 <w:szCs w:val="20"/>
                 <w:lang w:val="en-US"/>
               </w:rPr>
-            </w:pPr>
+              <w:tab/>
+            </w:r>
+            <w:proofErr w:type="gramStart"/>
             <w:r>
               <w:rPr>
                 <w:sz w:val="20"/>
                 <w:szCs w:val="20"/>
                 <w:lang w:val="en-US"/>
               </w:rPr>
-              <w:tab/>
-              <w:t>k := 0.9;</w:t>
+              <w:t>k</w:t>
+            </w:r>
+            <w:proofErr w:type="gramEnd"/>
+            <w:r>
+              <w:rPr>
+                <w:sz w:val="20"/>
+                <w:szCs w:val="20"/>
+              </w:rPr>
+              <w:t xml:space="preserve"> := 0.9;</w:t>
+            </w:r>
+          </w:p>
+          <w:p>
+            <w:pPr>
+              <w:rPr>
+                <w:sz w:val="20"/>
+                <w:szCs w:val="20"/>
+              </w:rPr>
+            </w:pPr>
+            <w:r>
+              <w:rPr>
+                <w:sz w:val="20"/>
+                <w:szCs w:val="20"/>
+                <w:lang w:val="en-US"/>
+              </w:rPr>
+              <w:t>ELSE</w:t>
+            </w:r>
+          </w:p>
+          <w:p>
+            <w:pPr>
+              <w:rPr>
+                <w:sz w:val="20"/>
+                <w:szCs w:val="20"/>
+              </w:rPr>
+            </w:pPr>
+            <w:r>
+              <w:rPr>
+                <w:sz w:val="20"/>
+                <w:szCs w:val="20"/>
+              </w:rPr>
+              <w:t xml:space="preserve">                </w:t>
+            </w:r>
+            <w:proofErr w:type="gramStart"/>
+            <w:r>
+              <w:rPr>
+                <w:sz w:val="20"/>
+                <w:szCs w:val="20"/>
+                <w:lang w:val="en-US"/>
+              </w:rPr>
+              <w:t>K</w:t>
+            </w:r>
+            <w:proofErr w:type="gramEnd"/>
+            <w:r>
+              <w:rPr>
+                <w:sz w:val="20"/>
+                <w:szCs w:val="20"/>
+              </w:rPr>
+              <w:t>:=0.0001;</w:t>
             </w:r>
           </w:p>
           <w:p>
@@ -4574,35 +4609,34 @@
               <w:rPr>
                 <w:sz w:val="20"/>
                 <w:szCs w:val="20"/>
+              </w:rPr>
+            </w:pPr>
+            <w:r>
+              <w:rPr>
+                <w:sz w:val="20"/>
+                <w:szCs w:val="20"/>
+              </w:rPr>
+              <w:t>Возможное начальное значение к</w:t>
+            </w:r>
+            <w:r>
+              <w:rPr>
+                <w:sz w:val="20"/>
+                <w:szCs w:val="20"/>
+              </w:rPr>
+              <w:t>: 0.001</w:t>
+            </w:r>
+          </w:p>
+        </w:tc>
+        <w:tc>
+          <w:tcPr>
+            <w:tcW w:w="1984" w:type="dxa"/>
+          </w:tcPr>
+          <w:p>
+            <w:pPr>
+              <w:rPr>
+                <w:sz w:val="20"/>
+                <w:szCs w:val="20"/>
                 <w:lang w:val="en-US"/>
-              </w:rPr>
-            </w:pPr>
-            <w:r>
-              <w:rPr>
-                <w:sz w:val="20"/>
-                <w:szCs w:val="20"/>
-              </w:rPr>
-              <w:t>Возможное начальное значение к</w:t>
-            </w:r>
-            <w:r>
-              <w:rPr>
-                <w:sz w:val="20"/>
-                <w:szCs w:val="20"/>
-                <w:lang w:val="en-US"/>
-              </w:rPr>
-              <w:t>: 0.001</w:t>
-            </w:r>
-          </w:p>
-        </w:tc>
-        <w:tc>
-          <w:tcPr>
-            <w:tcW w:w="1984" w:type="dxa"/>
-          </w:tcPr>
-          <w:p>
-            <w:pPr>
-              <w:rPr>
-                <w:sz w:val="20"/>
-                <w:szCs w:val="20"/>
               </w:rPr>
             </w:pPr>
             <w:r>
@@ -4667,13 +4701,6 @@
                 <w:szCs w:val="20"/>
               </w:rPr>
             </w:pPr>
-            <w:r>
-              <w:rPr>
-                <w:sz w:val="20"/>
-                <w:szCs w:val="20"/>
-              </w:rPr>
-              <w:t>k</w:t>
-            </w:r>
           </w:p>
         </w:tc>
         <w:tc>
@@ -4687,13 +4714,6 @@
                 <w:szCs w:val="20"/>
               </w:rPr>
             </w:pPr>
-            <w:r>
-              <w:rPr>
-                <w:sz w:val="20"/>
-                <w:szCs w:val="20"/>
-              </w:rPr>
-              <w:t>REAL</w:t>
-            </w:r>
           </w:p>
         </w:tc>
         <w:tc>
@@ -4707,57 +4727,6 @@
                 <w:szCs w:val="20"/>
               </w:rPr>
             </w:pPr>
-            <w:r>
-              <w:rPr>
-                <w:sz w:val="20"/>
-                <w:szCs w:val="20"/>
-              </w:rPr>
-              <w:t>Коэффициент фильтра.</w:t>
-            </w:r>
-          </w:p>
-          <w:p>
-            <w:pPr>
-              <w:rPr>
-                <w:sz w:val="20"/>
-                <w:szCs w:val="20"/>
-              </w:rPr>
-            </w:pPr>
-            <w:r>
-              <w:rPr>
-                <w:sz w:val="20"/>
-                <w:szCs w:val="20"/>
-              </w:rPr>
-              <w:t>Чем меньше</w:t>
-            </w:r>
-            <w:r>
-              <w:rPr>
-                <w:sz w:val="20"/>
-                <w:szCs w:val="20"/>
-              </w:rPr>
-              <w:t>,</w:t>
-            </w:r>
-            <w:r>
-              <w:rPr>
-                <w:sz w:val="20"/>
-                <w:szCs w:val="20"/>
-              </w:rPr>
-              <w:t xml:space="preserve"> тем плавнее,</w:t>
-            </w:r>
-          </w:p>
-          <w:p>
-            <w:pPr>
-              <w:rPr>
-                <w:sz w:val="20"/>
-                <w:szCs w:val="20"/>
-              </w:rPr>
-            </w:pPr>
-            <w:r>
-              <w:rPr>
-                <w:sz w:val="20"/>
-                <w:szCs w:val="20"/>
-              </w:rPr>
-              <w:t>чем больше, тем быстрее работает фильтр.</w:t>
-            </w:r>
           </w:p>
         </w:tc>
         <w:tc>
@@ -5736,12 +5705,21 @@
                 <w:szCs w:val="20"/>
               </w:rPr>
             </w:pPr>
-            <w:r>
-              <w:rPr>
-                <w:sz w:val="20"/>
-                <w:szCs w:val="20"/>
-              </w:rPr>
-              <w:t>Выход  получит значение от входа, если key = FALSE.</w:t>
+            <w:proofErr w:type="gramStart"/>
+            <w:r>
+              <w:rPr>
+                <w:sz w:val="20"/>
+                <w:szCs w:val="20"/>
+              </w:rPr>
+              <w:t>Выход  получит</w:t>
+            </w:r>
+            <w:proofErr w:type="gramEnd"/>
+            <w:r>
+              <w:rPr>
+                <w:sz w:val="20"/>
+                <w:szCs w:val="20"/>
+              </w:rPr>
+              <w:t xml:space="preserve"> значение от входа, если key = FALSE.</w:t>
             </w:r>
           </w:p>
         </w:tc>
@@ -5874,12 +5852,21 @@
                 <w:szCs w:val="20"/>
               </w:rPr>
             </w:pPr>
-            <w:r>
-              <w:rPr>
-                <w:sz w:val="20"/>
-                <w:szCs w:val="20"/>
-              </w:rPr>
-              <w:t xml:space="preserve">Выход  получит значение от входа, если </w:t>
+            <w:proofErr w:type="gramStart"/>
+            <w:r>
+              <w:rPr>
+                <w:sz w:val="20"/>
+                <w:szCs w:val="20"/>
+              </w:rPr>
+              <w:t>Выход  получит</w:t>
+            </w:r>
+            <w:proofErr w:type="gramEnd"/>
+            <w:r>
+              <w:rPr>
+                <w:sz w:val="20"/>
+                <w:szCs w:val="20"/>
+              </w:rPr>
+              <w:t xml:space="preserve"> значение от входа, если </w:t>
             </w:r>
             <w:r>
               <w:rPr>
@@ -15621,7 +15608,23 @@
                 <w:sz w:val="20"/>
                 <w:szCs w:val="20"/>
               </w:rPr>
-              <w:t>Время в секундах на открытие/закрытие (по тех.характеристикам прибора).</w:t>
+              <w:t xml:space="preserve">Время в секундах на открытие/закрытие (по </w:t>
+            </w:r>
+            <w:proofErr w:type="gramStart"/>
+            <w:r>
+              <w:rPr>
+                <w:sz w:val="20"/>
+                <w:szCs w:val="20"/>
+              </w:rPr>
+              <w:t>тех.характеристикам</w:t>
+            </w:r>
+            <w:proofErr w:type="gramEnd"/>
+            <w:r>
+              <w:rPr>
+                <w:sz w:val="20"/>
+                <w:szCs w:val="20"/>
+              </w:rPr>
+              <w:t xml:space="preserve"> прибора).</w:t>
             </w:r>
           </w:p>
         </w:tc>

</xml_diff>